<commit_message>
moved template, updated mzi reports
</commit_message>
<xml_diff>
--- a/5/1/MZI2/KR2.docx
+++ b/5/1/MZI2/KR2.docx
@@ -636,17 +636,7 @@
           <w:lang w:val="ru-RU"/>
         </w:rPr>
         <w:lastRenderedPageBreak/>
-        <w:t>К</w:t>
-      </w:r>
-      <w:r>
-        <w:rPr>
-          <w:rFonts w:cs="Times New Roman"/>
-          <w:b/>
-          <w:color w:val="000000"/>
-          <w:szCs w:val="28"/>
-          <w:lang w:val="ru-RU"/>
-        </w:rPr>
-        <w:t>Р №2</w:t>
+        <w:t>КР №2</w:t>
       </w:r>
     </w:p>
     <w:p>
@@ -669,6 +659,586 @@
     <w:p>
       <w:pPr>
         <w:rPr>
+          <w:b/>
+          <w:lang w:val="ru-RU"/>
+        </w:rPr>
+      </w:pPr>
+      <w:r>
+        <w:rPr>
+          <w:b/>
+          <w:lang w:val="ru-RU"/>
+        </w:rPr>
+        <w:t>1.</w:t>
+      </w:r>
+      <w:r>
+        <w:rPr>
+          <w:b/>
+          <w:lang w:val="ru-RU"/>
+        </w:rPr>
+        <w:t>Введение</w:t>
+      </w:r>
+    </w:p>
+    <w:p>
+      <w:pPr>
+        <w:keepNext/>
+        <w:spacing w:before="240" w:after="60"/>
+        <w:outlineLvl w:val="2"/>
+        <w:rPr>
+          <w:rFonts w:eastAsia="Times New Roman" w:cs="Times New Roman"/>
+          <w:b/>
+          <w:bCs/>
+          <w:szCs w:val="28"/>
+          <w:lang w:val="ru-RU" w:eastAsia="ru-RU"/>
+        </w:rPr>
+      </w:pPr>
+      <w:r>
+        <w:rPr>
+          <w:rFonts w:eastAsia="Times New Roman" w:cs="Times New Roman"/>
+          <w:b/>
+          <w:bCs/>
+          <w:szCs w:val="28"/>
+          <w:u w:val="single"/>
+          <w:lang w:val="ru-RU" w:eastAsia="ru-RU"/>
+        </w:rPr>
+        <w:t>Криптография с использованием эллиптических кривых.</w:t>
+      </w:r>
+    </w:p>
+    <w:p>
+      <w:pPr>
+        <w:keepNext/>
+        <w:spacing w:before="240" w:after="60"/>
+        <w:outlineLvl w:val="3"/>
+        <w:rPr>
+          <w:rFonts w:eastAsia="Times New Roman" w:cs="Times New Roman"/>
+          <w:b/>
+          <w:bCs/>
+          <w:szCs w:val="28"/>
+          <w:lang w:val="ru-RU" w:eastAsia="ru-RU"/>
+        </w:rPr>
+      </w:pPr>
+      <w:r>
+        <w:rPr>
+          <w:rFonts w:eastAsia="Times New Roman" w:cs="Times New Roman"/>
+          <w:b/>
+          <w:bCs/>
+          <w:szCs w:val="28"/>
+          <w:lang w:val="ru-RU" w:eastAsia="ru-RU"/>
+        </w:rPr>
+        <w:t>Указания по выбору варианта</w:t>
+      </w:r>
+    </w:p>
+    <w:p>
+      <w:pPr>
+        <w:ind w:firstLine="567"/>
+        <w:jc w:val="both"/>
+        <w:rPr>
+          <w:rFonts w:eastAsia="Times New Roman" w:cs="Times New Roman"/>
+          <w:szCs w:val="28"/>
+          <w:lang w:val="ru-RU" w:eastAsia="ru-RU"/>
+        </w:rPr>
+      </w:pPr>
+      <w:r>
+        <w:rPr>
+          <w:rFonts w:eastAsia="Times New Roman" w:cs="Times New Roman"/>
+          <w:szCs w:val="28"/>
+          <w:lang w:val="ru-RU" w:eastAsia="ru-RU"/>
+        </w:rPr>
+        <w:t xml:space="preserve">Рабочей программой дисциплины </w:t>
+      </w:r>
+      <w:r>
+        <w:rPr>
+          <w:rFonts w:eastAsia="Times New Roman" w:cs="Times New Roman"/>
+          <w:lang w:val="ru-RU" w:eastAsia="ru-RU"/>
+        </w:rPr>
+        <w:t>«Методы защиты информации» пр</w:t>
+      </w:r>
+      <w:r>
+        <w:rPr>
+          <w:rFonts w:eastAsia="Times New Roman" w:cs="Times New Roman"/>
+          <w:szCs w:val="28"/>
+          <w:lang w:val="ru-RU" w:eastAsia="ru-RU"/>
+        </w:rPr>
+        <w:t>едусмотрено выполнение двух контрольных работ. Контрольная работа №</w:t>
+      </w:r>
+      <w:r>
+        <w:rPr>
+          <w:rFonts w:eastAsia="Times New Roman" w:cs="Times New Roman"/>
+          <w:szCs w:val="28"/>
+          <w:lang w:eastAsia="ru-RU"/>
+        </w:rPr>
+        <w:t> </w:t>
+      </w:r>
+      <w:r>
+        <w:rPr>
+          <w:rFonts w:eastAsia="Times New Roman" w:cs="Times New Roman"/>
+          <w:szCs w:val="28"/>
+          <w:lang w:val="ru-RU" w:eastAsia="ru-RU"/>
+        </w:rPr>
+        <w:t>2 подразумевает изучение и программную реализацию (на языке высокого уровня)</w:t>
+      </w:r>
+      <w:r>
+        <w:rPr>
+          <w:rFonts w:cs="Times New Roman"/>
+          <w:szCs w:val="28"/>
+          <w:lang w:val="ru-RU"/>
+        </w:rPr>
+        <w:t xml:space="preserve"> </w:t>
+      </w:r>
+      <w:r>
+        <w:rPr>
+          <w:rFonts w:eastAsia="Times New Roman" w:cs="Times New Roman"/>
+          <w:szCs w:val="28"/>
+          <w:lang w:val="ru-RU" w:eastAsia="ru-RU"/>
+        </w:rPr>
+        <w:t xml:space="preserve">алгоритма шифрования/дешифрования на основе эллиптических кривых. В качестве отчета по контрольной работе высылается листинг программной реализации, представленный в виде теста и исполняемый файл. В контрольной работе № 2 используется </w:t>
+      </w:r>
+      <w:r>
+        <w:rPr>
+          <w:rFonts w:eastAsia="Times New Roman" w:cs="Times New Roman"/>
+          <w:b/>
+          <w:szCs w:val="28"/>
+          <w:lang w:val="ru-RU" w:eastAsia="ru-RU"/>
+        </w:rPr>
+        <w:t>один вариант</w:t>
+      </w:r>
+      <w:r>
+        <w:rPr>
+          <w:rFonts w:eastAsia="Times New Roman" w:cs="Times New Roman"/>
+          <w:szCs w:val="28"/>
+          <w:lang w:val="ru-RU" w:eastAsia="ru-RU"/>
+        </w:rPr>
+        <w:t xml:space="preserve"> (для всех номеров зачетных книжек).</w:t>
+      </w:r>
+    </w:p>
+    <w:p>
+      <w:pPr>
+        <w:keepNext/>
+        <w:spacing w:before="240" w:after="60"/>
+        <w:outlineLvl w:val="3"/>
+        <w:rPr>
+          <w:rFonts w:eastAsia="Times New Roman" w:cs="Times New Roman"/>
+          <w:b/>
+          <w:bCs/>
+          <w:szCs w:val="28"/>
+          <w:lang w:eastAsia="ru-RU"/>
+        </w:rPr>
+      </w:pPr>
+      <w:proofErr w:type="spellStart"/>
+      <w:r>
+        <w:rPr>
+          <w:rFonts w:eastAsia="Times New Roman" w:cs="Times New Roman"/>
+          <w:b/>
+          <w:bCs/>
+          <w:szCs w:val="28"/>
+          <w:lang w:eastAsia="ru-RU"/>
+        </w:rPr>
+        <w:t>Теоретическая</w:t>
+      </w:r>
+      <w:proofErr w:type="spellEnd"/>
+      <w:r>
+        <w:rPr>
+          <w:rFonts w:eastAsia="Times New Roman" w:cs="Times New Roman"/>
+          <w:b/>
+          <w:bCs/>
+          <w:szCs w:val="28"/>
+          <w:lang w:eastAsia="ru-RU"/>
+        </w:rPr>
+        <w:t xml:space="preserve"> </w:t>
+      </w:r>
+      <w:proofErr w:type="spellStart"/>
+      <w:r>
+        <w:rPr>
+          <w:rFonts w:eastAsia="Times New Roman" w:cs="Times New Roman"/>
+          <w:b/>
+          <w:bCs/>
+          <w:szCs w:val="28"/>
+          <w:lang w:eastAsia="ru-RU"/>
+        </w:rPr>
+        <w:t>часть</w:t>
+      </w:r>
+      <w:proofErr w:type="spellEnd"/>
+    </w:p>
+    <w:p>
+      <w:pPr>
+        <w:pStyle w:val="ListParagraph"/>
+        <w:numPr>
+          <w:ilvl w:val="0"/>
+          <w:numId w:val="22"/>
+        </w:numPr>
+        <w:spacing w:after="160"/>
+        <w:rPr>
+          <w:rFonts w:eastAsia="Times New Roman" w:cs="Times New Roman"/>
+          <w:bCs/>
+          <w:szCs w:val="28"/>
+          <w:lang w:eastAsia="ru-RU"/>
+        </w:rPr>
+      </w:pPr>
+      <w:proofErr w:type="spellStart"/>
+      <w:r>
+        <w:rPr>
+          <w:rFonts w:eastAsia="Times New Roman" w:cs="Times New Roman"/>
+          <w:szCs w:val="28"/>
+          <w:lang w:eastAsia="ru-RU"/>
+        </w:rPr>
+        <w:t>Изучить</w:t>
+      </w:r>
+      <w:proofErr w:type="spellEnd"/>
+      <w:r>
+        <w:rPr>
+          <w:rFonts w:eastAsia="Times New Roman" w:cs="Times New Roman"/>
+          <w:szCs w:val="28"/>
+          <w:lang w:eastAsia="ru-RU"/>
+        </w:rPr>
+        <w:t xml:space="preserve"> </w:t>
+      </w:r>
+    </w:p>
+    <w:p>
+      <w:pPr>
+        <w:numPr>
+          <w:ilvl w:val="0"/>
+          <w:numId w:val="23"/>
+        </w:numPr>
+        <w:spacing w:after="160"/>
+        <w:rPr>
+          <w:rFonts w:eastAsia="Times New Roman" w:cs="Times New Roman"/>
+          <w:bCs/>
+          <w:szCs w:val="28"/>
+          <w:lang w:val="ru-RU" w:eastAsia="ru-RU"/>
+        </w:rPr>
+      </w:pPr>
+      <w:r>
+        <w:rPr>
+          <w:rFonts w:eastAsia="Times New Roman" w:cs="Times New Roman"/>
+          <w:bCs/>
+          <w:szCs w:val="28"/>
+          <w:lang w:val="ru-RU" w:eastAsia="ru-RU"/>
+        </w:rPr>
+        <w:t xml:space="preserve">Аналог алгоритма </w:t>
+      </w:r>
+      <w:proofErr w:type="spellStart"/>
+      <w:r>
+        <w:rPr>
+          <w:rFonts w:eastAsia="Times New Roman" w:cs="Times New Roman"/>
+          <w:bCs/>
+          <w:szCs w:val="28"/>
+          <w:lang w:val="ru-RU" w:eastAsia="ru-RU"/>
+        </w:rPr>
+        <w:t>Диффи-Хеллмана</w:t>
+      </w:r>
+      <w:proofErr w:type="spellEnd"/>
+      <w:r>
+        <w:rPr>
+          <w:rFonts w:eastAsia="Times New Roman" w:cs="Times New Roman"/>
+          <w:bCs/>
+          <w:szCs w:val="28"/>
+          <w:lang w:val="ru-RU" w:eastAsia="ru-RU"/>
+        </w:rPr>
+        <w:t xml:space="preserve"> обмена ключами;</w:t>
+      </w:r>
+    </w:p>
+    <w:p>
+      <w:pPr>
+        <w:numPr>
+          <w:ilvl w:val="0"/>
+          <w:numId w:val="23"/>
+        </w:numPr>
+        <w:contextualSpacing/>
+        <w:jc w:val="both"/>
+        <w:rPr>
+          <w:rFonts w:eastAsia="Times New Roman" w:cs="Times New Roman"/>
+          <w:szCs w:val="28"/>
+          <w:lang w:val="ru-RU" w:eastAsia="ru-RU"/>
+        </w:rPr>
+      </w:pPr>
+      <w:r>
+        <w:rPr>
+          <w:rFonts w:eastAsia="Times New Roman" w:cs="Times New Roman"/>
+          <w:szCs w:val="28"/>
+          <w:lang w:val="ru-RU" w:eastAsia="ru-RU"/>
+        </w:rPr>
+        <w:t xml:space="preserve">Алгоритм цифровой подписи на основе эллиптических кривых </w:t>
+      </w:r>
+      <w:r>
+        <w:rPr>
+          <w:rFonts w:eastAsia="Times New Roman" w:cs="Times New Roman"/>
+          <w:szCs w:val="28"/>
+          <w:lang w:eastAsia="ru-RU"/>
+        </w:rPr>
+        <w:t>ECDSA</w:t>
+      </w:r>
+      <w:r>
+        <w:rPr>
+          <w:rFonts w:eastAsia="Times New Roman" w:cs="Times New Roman"/>
+          <w:szCs w:val="28"/>
+          <w:lang w:val="ru-RU" w:eastAsia="ru-RU"/>
+        </w:rPr>
+        <w:t>;</w:t>
+      </w:r>
+    </w:p>
+    <w:p>
+      <w:pPr>
+        <w:numPr>
+          <w:ilvl w:val="0"/>
+          <w:numId w:val="23"/>
+        </w:numPr>
+        <w:contextualSpacing/>
+        <w:jc w:val="both"/>
+        <w:rPr>
+          <w:rFonts w:eastAsia="Times New Roman" w:cs="Times New Roman"/>
+          <w:szCs w:val="28"/>
+          <w:lang w:val="ru-RU" w:eastAsia="ru-RU"/>
+        </w:rPr>
+      </w:pPr>
+      <w:r>
+        <w:rPr>
+          <w:rFonts w:eastAsia="Times New Roman" w:cs="Times New Roman"/>
+          <w:szCs w:val="28"/>
+          <w:lang w:val="ru-RU" w:eastAsia="ru-RU"/>
+        </w:rPr>
+        <w:t>Шифрование/дешифрование с использованием эллиптических кривых.</w:t>
+      </w:r>
+    </w:p>
+    <w:p>
+      <w:pPr>
+        <w:pStyle w:val="ListParagraph"/>
+        <w:numPr>
+          <w:ilvl w:val="0"/>
+          <w:numId w:val="22"/>
+        </w:numPr>
+        <w:ind w:left="0" w:firstLine="709"/>
+        <w:jc w:val="both"/>
+        <w:rPr>
+          <w:rFonts w:eastAsia="Times New Roman" w:cs="Times New Roman"/>
+          <w:szCs w:val="28"/>
+          <w:lang w:val="ru-RU" w:eastAsia="ru-RU"/>
+        </w:rPr>
+      </w:pPr>
+      <w:r>
+        <w:rPr>
+          <w:rFonts w:eastAsia="Times New Roman" w:cs="Times New Roman"/>
+          <w:szCs w:val="28"/>
+          <w:lang w:val="ru-RU" w:eastAsia="ru-RU"/>
+        </w:rPr>
+        <w:t>Создать и протестировать алгоритм шифрования/дешифрования на основе эллиптических кривых на языке высокого уровня.</w:t>
+      </w:r>
+    </w:p>
+    <w:p>
+      <w:pPr>
+        <w:rPr>
+          <w:lang w:val="ru-RU"/>
+        </w:rPr>
+      </w:pPr>
+      <w:r>
+        <w:rPr>
+          <w:lang w:val="ru-RU"/>
+        </w:rPr>
+        <w:br w:type="page"/>
+      </w:r>
+    </w:p>
+    <w:p>
+      <w:pPr>
+        <w:rPr>
+          <w:b/>
+          <w:lang w:val="ru-RU"/>
+        </w:rPr>
+      </w:pPr>
+      <w:r>
+        <w:rPr>
+          <w:b/>
+          <w:lang w:val="ru-RU"/>
+        </w:rPr>
+        <w:t>2. Схема алгоритма</w:t>
+      </w:r>
+    </w:p>
+    <w:p>
+      <w:pPr>
+        <w:rPr>
+          <w:b/>
+          <w:lang w:val="ru-RU"/>
+        </w:rPr>
+      </w:pPr>
+    </w:p>
+    <w:p>
+      <w:pPr>
+        <w:rPr>
+          <w:lang w:val="ru-RU"/>
+        </w:rPr>
+      </w:pPr>
+      <w:r>
+        <w:rPr>
+          <w:lang w:val="ru-RU"/>
+        </w:rPr>
+        <w:t xml:space="preserve">В случае </w:t>
+      </w:r>
+      <w:r>
+        <w:t>ECCDH</w:t>
+      </w:r>
+      <w:r>
+        <w:rPr>
+          <w:lang w:val="ru-RU"/>
+        </w:rPr>
+        <w:t xml:space="preserve"> используется </w:t>
+      </w:r>
+      <w:r>
+        <w:rPr>
+          <w:lang w:val="ru-RU"/>
+        </w:rPr>
+        <w:t xml:space="preserve">схема аналогичная </w:t>
+      </w:r>
+      <w:r>
+        <w:rPr>
+          <w:lang w:val="ru-RU"/>
+        </w:rPr>
+        <w:t>алгори</w:t>
+      </w:r>
+      <w:r>
+        <w:rPr>
+          <w:lang w:val="ru-RU"/>
+        </w:rPr>
+        <w:t xml:space="preserve">тму </w:t>
+      </w:r>
+      <w:proofErr w:type="spellStart"/>
+      <w:r>
+        <w:rPr>
+          <w:lang w:val="ru-RU"/>
+        </w:rPr>
+        <w:t>ассимитричного</w:t>
+      </w:r>
+      <w:proofErr w:type="spellEnd"/>
+      <w:r>
+        <w:rPr>
+          <w:lang w:val="ru-RU"/>
+        </w:rPr>
+        <w:t xml:space="preserve"> шифрования </w:t>
+      </w:r>
+      <w:proofErr w:type="spellStart"/>
+      <w:r>
+        <w:rPr>
+          <w:lang w:val="ru-RU"/>
+        </w:rPr>
+        <w:t>Диффи-Хеллмана</w:t>
+      </w:r>
+      <w:proofErr w:type="spellEnd"/>
+    </w:p>
+    <w:p>
+      <w:pPr>
+        <w:rPr>
+          <w:lang w:val="ru-RU"/>
+        </w:rPr>
+      </w:pPr>
+      <w:r>
+        <w:rPr>
+          <w:lang w:val="ru-RU"/>
+        </w:rPr>
+        <w:t xml:space="preserve"> </w:t>
+      </w:r>
+    </w:p>
+    <w:p>
+      <w:pPr>
+        <w:rPr>
+          <w:lang w:val="ru-RU"/>
+        </w:rPr>
+      </w:pPr>
+      <w:r>
+        <w:rPr>
+          <w:noProof/>
+        </w:rPr>
+        <w:drawing>
+          <wp:inline distT="0" distB="0" distL="0" distR="0" wp14:anchorId="552C7FA3" wp14:editId="2D1D1107">
+            <wp:extent cx="6108700" cy="6388100"/>
+            <wp:effectExtent l="0" t="0" r="12700" b="12700"/>
+            <wp:docPr id="5" name="Picture 5" descr="../../../../../Downloads/how-elliptic-curve-cryptography-encryption-works1.png"/>
+            <wp:cNvGraphicFramePr>
+              <a:graphicFrameLocks xmlns:a="http://schemas.openxmlformats.org/drawingml/2006/main" noChangeAspect="1"/>
+            </wp:cNvGraphicFramePr>
+            <a:graphic xmlns:a="http://schemas.openxmlformats.org/drawingml/2006/main">
+              <a:graphicData uri="http://schemas.openxmlformats.org/drawingml/2006/picture">
+                <pic:pic xmlns:pic="http://schemas.openxmlformats.org/drawingml/2006/picture">
+                  <pic:nvPicPr>
+                    <pic:cNvPr id="0" name="Picture 1" descr="../../../../../Downloads/how-elliptic-curve-cryptography-encryption-works1.png"/>
+                    <pic:cNvPicPr>
+                      <a:picLocks noChangeAspect="1" noChangeArrowheads="1"/>
+                    </pic:cNvPicPr>
+                  </pic:nvPicPr>
+                  <pic:blipFill>
+                    <a:blip r:embed="rId6">
+                      <a:extLst>
+                        <a:ext uri="{28A0092B-C50C-407E-A947-70E740481C1C}">
+                          <a14:useLocalDpi xmlns:a14="http://schemas.microsoft.com/office/drawing/2010/main" val="0"/>
+                        </a:ext>
+                      </a:extLst>
+                    </a:blip>
+                    <a:srcRect/>
+                    <a:stretch>
+                      <a:fillRect/>
+                    </a:stretch>
+                  </pic:blipFill>
+                  <pic:spPr bwMode="auto">
+                    <a:xfrm>
+                      <a:off x="0" y="0"/>
+                      <a:ext cx="6108700" cy="6388100"/>
+                    </a:xfrm>
+                    <a:prstGeom prst="rect">
+                      <a:avLst/>
+                    </a:prstGeom>
+                    <a:noFill/>
+                    <a:ln>
+                      <a:noFill/>
+                    </a:ln>
+                  </pic:spPr>
+                </pic:pic>
+              </a:graphicData>
+            </a:graphic>
+          </wp:inline>
+        </w:drawing>
+      </w:r>
+    </w:p>
+    <w:p>
+      <w:pPr>
+        <w:rPr>
+          <w:lang w:val="ru-RU"/>
+        </w:rPr>
+      </w:pPr>
+    </w:p>
+    <w:p>
+      <w:pPr>
+        <w:rPr>
+          <w:b/>
+          <w:lang w:val="ru-RU"/>
+        </w:rPr>
+      </w:pPr>
+      <w:r>
+        <w:rPr>
+          <w:b/>
+          <w:lang w:val="ru-RU"/>
+        </w:rPr>
+        <w:br w:type="page"/>
+      </w:r>
+    </w:p>
+    <w:p>
+      <w:pPr>
+        <w:rPr>
+          <w:lang w:val="ru-RU"/>
+        </w:rPr>
+      </w:pPr>
+      <w:r>
+        <w:rPr>
+          <w:b/>
+          <w:lang w:val="ru-RU"/>
+        </w:rPr>
+        <w:t>3. Скриншоты ввода данных и результатов выполнения программы</w:t>
+      </w:r>
+    </w:p>
+    <w:p>
+      <w:pPr>
+        <w:rPr>
+          <w:lang w:val="ru-RU"/>
+        </w:rPr>
+      </w:pPr>
+    </w:p>
+    <w:p>
+      <w:pPr>
+        <w:rPr>
           <w:lang w:val="ru-RU"/>
         </w:rPr>
       </w:pPr>
@@ -736,9 +1306,9 @@
         <w:rPr>
           <w:rFonts w:eastAsia="Times New Roman" w:cs="Times New Roman"/>
           <w:bCs/>
+          <w:noProof/>
           <w:color w:val="000000"/>
           <w:szCs w:val="28"/>
-          <w:lang w:val="ru-RU" w:eastAsia="ru-RU"/>
         </w:rPr>
         <w:drawing>
           <wp:inline distT="0" distB="0" distL="0" distR="0" wp14:anchorId="52F76CF3" wp14:editId="791B8D9A">
@@ -756,7 +1326,7 @@
                     <pic:cNvPicPr/>
                   </pic:nvPicPr>
                   <pic:blipFill>
-                    <a:blip r:embed="rId6"/>
+                    <a:blip r:embed="rId7"/>
                     <a:stretch>
                       <a:fillRect/>
                     </a:stretch>
@@ -795,16 +1365,7 @@
           <w:szCs w:val="28"/>
           <w:lang w:val="ru-RU"/>
         </w:rPr>
-        <w:t xml:space="preserve">Необходимо указать </w:t>
-      </w:r>
-      <w:r>
-        <w:rPr>
-          <w:rFonts w:cs="Times New Roman"/>
-          <w:color w:val="000000"/>
-          <w:szCs w:val="28"/>
-          <w:lang w:val="ru-RU"/>
-        </w:rPr>
-        <w:t xml:space="preserve">флаг </w:t>
+        <w:t xml:space="preserve">Необходимо указать флаг </w:t>
       </w:r>
       <w:r>
         <w:rPr>
@@ -977,6 +1538,74 @@
           <w:rFonts w:cs="Times New Roman"/>
           <w:color w:val="000000"/>
           <w:szCs w:val="28"/>
+        </w:rPr>
+        <w:t>NIST</w:t>
+      </w:r>
+      <w:r>
+        <w:rPr>
+          <w:rFonts w:cs="Times New Roman"/>
+          <w:color w:val="000000"/>
+          <w:szCs w:val="28"/>
+          <w:lang w:val="ru-RU"/>
+        </w:rPr>
+        <w:t>_</w:t>
+      </w:r>
+      <w:r>
+        <w:rPr>
+          <w:rFonts w:cs="Times New Roman"/>
+          <w:color w:val="000000"/>
+          <w:szCs w:val="28"/>
+        </w:rPr>
+        <w:t>B</w:t>
+      </w:r>
+      <w:r>
+        <w:rPr>
+          <w:rFonts w:cs="Times New Roman"/>
+          <w:color w:val="000000"/>
+          <w:szCs w:val="28"/>
+          <w:lang w:val="ru-RU"/>
+        </w:rPr>
+        <w:t xml:space="preserve">163, </w:t>
+      </w:r>
+      <w:r>
+        <w:rPr>
+          <w:rFonts w:cs="Times New Roman"/>
+          <w:color w:val="000000"/>
+          <w:szCs w:val="28"/>
+        </w:rPr>
+        <w:t>NIST</w:t>
+      </w:r>
+      <w:r>
+        <w:rPr>
+          <w:rFonts w:cs="Times New Roman"/>
+          <w:color w:val="000000"/>
+          <w:szCs w:val="28"/>
+          <w:lang w:val="ru-RU"/>
+        </w:rPr>
+        <w:t>_</w:t>
+      </w:r>
+      <w:r>
+        <w:rPr>
+          <w:rFonts w:cs="Times New Roman"/>
+          <w:color w:val="000000"/>
+          <w:szCs w:val="28"/>
+        </w:rPr>
+        <w:t>K</w:t>
+      </w:r>
+      <w:r>
+        <w:rPr>
+          <w:rFonts w:cs="Times New Roman"/>
+          <w:color w:val="000000"/>
+          <w:szCs w:val="28"/>
+          <w:lang w:val="ru-RU"/>
+        </w:rPr>
+        <w:t>163</w:t>
+      </w:r>
+      <w:r>
+        <w:rPr>
+          <w:rFonts w:cs="Times New Roman"/>
+          <w:color w:val="000000"/>
+          <w:szCs w:val="28"/>
           <w:lang w:val="ru-RU"/>
         </w:rPr>
         <w:br/>
@@ -1016,7 +1645,203 @@
           <w:szCs w:val="28"/>
           <w:lang w:val="ru-RU"/>
         </w:rPr>
-        <w:br/>
+        <w:t>:</w:t>
+      </w:r>
+      <w:r>
+        <w:rPr>
+          <w:rFonts w:cs="Times New Roman"/>
+          <w:color w:val="000000"/>
+          <w:szCs w:val="28"/>
+          <w:lang w:val="ru-RU"/>
+        </w:rPr>
+        <w:br/>
+      </w:r>
+      <w:proofErr w:type="spellStart"/>
+      <w:r>
+        <w:rPr>
+          <w:rFonts w:cs="Times New Roman"/>
+          <w:color w:val="000000"/>
+          <w:szCs w:val="28"/>
+          <w:lang w:val="ru-RU"/>
+        </w:rPr>
+        <w:t>ecdh_generate_</w:t>
+      </w:r>
+      <w:proofErr w:type="gramStart"/>
+      <w:r>
+        <w:rPr>
+          <w:rFonts w:cs="Times New Roman"/>
+          <w:color w:val="000000"/>
+          <w:szCs w:val="28"/>
+          <w:lang w:val="ru-RU"/>
+        </w:rPr>
+        <w:t>keys</w:t>
+      </w:r>
+      <w:proofErr w:type="spellEnd"/>
+      <w:r>
+        <w:rPr>
+          <w:rFonts w:cs="Times New Roman"/>
+          <w:color w:val="000000"/>
+          <w:szCs w:val="28"/>
+          <w:lang w:val="ru-RU"/>
+        </w:rPr>
+        <w:t xml:space="preserve">  с</w:t>
+      </w:r>
+      <w:proofErr w:type="gramEnd"/>
+      <w:r>
+        <w:rPr>
+          <w:rFonts w:cs="Times New Roman"/>
+          <w:color w:val="000000"/>
+          <w:szCs w:val="28"/>
+          <w:lang w:val="ru-RU"/>
+        </w:rPr>
+        <w:t xml:space="preserve"> аргументами(указатель на </w:t>
+      </w:r>
+      <w:proofErr w:type="spellStart"/>
+      <w:r>
+        <w:rPr>
+          <w:rFonts w:cs="Times New Roman"/>
+          <w:color w:val="000000"/>
+          <w:szCs w:val="28"/>
+          <w:lang w:val="ru-RU"/>
+        </w:rPr>
+        <w:t>пременную</w:t>
+      </w:r>
+      <w:proofErr w:type="spellEnd"/>
+      <w:r>
+        <w:rPr>
+          <w:rFonts w:cs="Times New Roman"/>
+          <w:color w:val="000000"/>
+          <w:szCs w:val="28"/>
+          <w:lang w:val="ru-RU"/>
+        </w:rPr>
+        <w:t xml:space="preserve"> для хранения сгенерированного публичного и приватного ключей)</w:t>
+      </w:r>
+      <w:r>
+        <w:rPr>
+          <w:rFonts w:cs="Times New Roman"/>
+          <w:color w:val="000000"/>
+          <w:szCs w:val="28"/>
+          <w:lang w:val="ru-RU"/>
+        </w:rPr>
+        <w:br/>
+        <w:t>!Важно, чтобы в буфере для приватного ключа были даны начальные случайные числа!</w:t>
+      </w:r>
+      <w:r>
+        <w:rPr>
+          <w:rFonts w:cs="Times New Roman"/>
+          <w:color w:val="000000"/>
+          <w:szCs w:val="28"/>
+          <w:lang w:val="ru-RU"/>
+        </w:rPr>
+        <w:br/>
+      </w:r>
+      <w:proofErr w:type="spellStart"/>
+      <w:r>
+        <w:rPr>
+          <w:rFonts w:cs="Times New Roman"/>
+          <w:color w:val="000000"/>
+          <w:szCs w:val="28"/>
+        </w:rPr>
+        <w:t>ecdh</w:t>
+      </w:r>
+      <w:proofErr w:type="spellEnd"/>
+      <w:r>
+        <w:rPr>
+          <w:rFonts w:cs="Times New Roman"/>
+          <w:color w:val="000000"/>
+          <w:szCs w:val="28"/>
+          <w:lang w:val="ru-RU"/>
+        </w:rPr>
+        <w:t>_</w:t>
+      </w:r>
+      <w:r>
+        <w:rPr>
+          <w:rFonts w:cs="Times New Roman"/>
+          <w:color w:val="000000"/>
+          <w:szCs w:val="28"/>
+        </w:rPr>
+        <w:t>shared</w:t>
+      </w:r>
+      <w:r>
+        <w:rPr>
+          <w:rFonts w:cs="Times New Roman"/>
+          <w:color w:val="000000"/>
+          <w:szCs w:val="28"/>
+          <w:lang w:val="ru-RU"/>
+        </w:rPr>
+        <w:t>_</w:t>
+      </w:r>
+      <w:r>
+        <w:rPr>
+          <w:rFonts w:cs="Times New Roman"/>
+          <w:color w:val="000000"/>
+          <w:szCs w:val="28"/>
+        </w:rPr>
+        <w:t>secret</w:t>
+      </w:r>
+      <w:r>
+        <w:rPr>
+          <w:rFonts w:cs="Times New Roman"/>
+          <w:color w:val="000000"/>
+          <w:szCs w:val="28"/>
+          <w:lang w:val="ru-RU"/>
+        </w:rPr>
+        <w:t xml:space="preserve"> </w:t>
+      </w:r>
+      <w:r>
+        <w:rPr>
+          <w:rFonts w:cs="Times New Roman"/>
+          <w:color w:val="000000"/>
+          <w:szCs w:val="28"/>
+          <w:lang w:val="ru-RU"/>
+        </w:rPr>
+        <w:t>–</w:t>
+      </w:r>
+      <w:r>
+        <w:rPr>
+          <w:rFonts w:cs="Times New Roman"/>
+          <w:color w:val="000000"/>
+          <w:szCs w:val="28"/>
+          <w:lang w:val="ru-RU"/>
+        </w:rPr>
+        <w:t xml:space="preserve"> </w:t>
+      </w:r>
+      <w:r>
+        <w:rPr>
+          <w:rFonts w:cs="Times New Roman"/>
+          <w:color w:val="000000"/>
+          <w:szCs w:val="28"/>
+          <w:lang w:val="ru-RU"/>
+        </w:rPr>
+        <w:t xml:space="preserve">генерирует </w:t>
+      </w:r>
+      <w:proofErr w:type="spellStart"/>
+      <w:r>
+        <w:rPr>
+          <w:rFonts w:cs="Times New Roman"/>
+          <w:color w:val="000000"/>
+          <w:szCs w:val="28"/>
+        </w:rPr>
+        <w:t>sharedSecret</w:t>
+      </w:r>
+      <w:proofErr w:type="spellEnd"/>
+      <w:r>
+        <w:rPr>
+          <w:rFonts w:cs="Times New Roman"/>
+          <w:color w:val="000000"/>
+          <w:szCs w:val="28"/>
+          <w:lang w:val="ru-RU"/>
+        </w:rPr>
+        <w:t xml:space="preserve"> </w:t>
+      </w:r>
+      <w:r>
+        <w:rPr>
+          <w:rFonts w:cs="Times New Roman"/>
+          <w:color w:val="000000"/>
+          <w:szCs w:val="28"/>
+          <w:lang w:val="ru-RU"/>
+        </w:rPr>
+        <w:t>на основе нашего приватного ключа, и публичного ключа собеседника.</w:t>
       </w:r>
     </w:p>
     <w:p>
@@ -1429,34 +2254,76 @@
           <w:rFonts w:cs="Times New Roman"/>
           <w:color w:val="000000"/>
           <w:szCs w:val="28"/>
-          <w:lang w:val="ru-RU"/>
         </w:rPr>
       </w:pPr>
-      <w:bookmarkStart w:id="0" w:name="_GoBack"/>
-      <w:bookmarkEnd w:id="0"/>
-      <w:r>
+    </w:p>
+    <w:p>
+      <w:pPr>
+        <w:ind w:right="-185"/>
         <w:rPr>
           <w:rFonts w:cs="Times New Roman"/>
           <w:color w:val="000000"/>
           <w:szCs w:val="28"/>
         </w:rPr>
-        <w:br/>
-      </w:r>
-      <w:r>
+      </w:pPr>
+    </w:p>
+    <w:p>
+      <w:pPr>
+        <w:ind w:right="-185"/>
         <w:rPr>
           <w:rFonts w:cs="Times New Roman"/>
           <w:color w:val="000000"/>
           <w:szCs w:val="28"/>
         </w:rPr>
-        <w:br/>
-      </w:r>
-      <w:r>
+      </w:pPr>
+    </w:p>
+    <w:p>
+      <w:pPr>
+        <w:ind w:right="-185"/>
+        <w:rPr>
+          <w:rFonts w:cs="Times New Roman"/>
+          <w:color w:val="000000"/>
+          <w:szCs w:val="28"/>
+        </w:rPr>
+      </w:pPr>
+    </w:p>
+    <w:p>
+      <w:pPr>
+        <w:ind w:right="-185"/>
+        <w:rPr>
+          <w:rFonts w:cs="Times New Roman"/>
+          <w:color w:val="000000"/>
+          <w:szCs w:val="28"/>
+        </w:rPr>
+      </w:pPr>
+    </w:p>
+    <w:p>
+      <w:pPr>
+        <w:ind w:right="-185"/>
+        <w:rPr>
+          <w:rFonts w:cs="Times New Roman"/>
+          <w:color w:val="000000"/>
+          <w:szCs w:val="28"/>
+        </w:rPr>
+      </w:pPr>
+    </w:p>
+    <w:p>
+      <w:pPr>
+        <w:ind w:right="-185"/>
         <w:rPr>
           <w:rFonts w:cs="Times New Roman"/>
           <w:color w:val="000000"/>
           <w:szCs w:val="28"/>
           <w:lang w:val="ru-RU"/>
         </w:rPr>
+      </w:pPr>
+      <w:r>
+        <w:rPr>
+          <w:rFonts w:cs="Times New Roman"/>
+          <w:color w:val="000000"/>
+          <w:szCs w:val="28"/>
+          <w:lang w:val="ru-RU"/>
+        </w:rPr>
         <w:t>Пример использования:</w:t>
       </w:r>
     </w:p>
@@ -1473,9 +2340,9 @@
       <w:r>
         <w:rPr>
           <w:rFonts w:cs="Times New Roman"/>
+          <w:noProof/>
           <w:color w:val="000000"/>
           <w:szCs w:val="28"/>
-          <w:lang w:val="ru-RU"/>
         </w:rPr>
         <w:drawing>
           <wp:inline distT="0" distB="0" distL="0" distR="0" wp14:anchorId="4DD24F8A" wp14:editId="18424DA2">
@@ -1493,7 +2360,7 @@
                     <pic:cNvPicPr/>
                   </pic:nvPicPr>
                   <pic:blipFill>
-                    <a:blip r:embed="rId7"/>
+                    <a:blip r:embed="rId8"/>
                     <a:stretch>
                       <a:fillRect/>
                     </a:stretch>
@@ -1580,35 +2447,98 @@
           <w:lang w:val="ru-RU"/>
         </w:rPr>
       </w:pPr>
-    </w:p>
-    <w:p>
-      <w:pPr>
+      <w:r>
         <w:rPr>
           <w:rFonts w:cs="Times New Roman"/>
           <w:color w:val="000000"/>
           <w:szCs w:val="28"/>
           <w:lang w:val="ru-RU"/>
         </w:rPr>
+        <w:br w:type="page"/>
+      </w:r>
+      <w:bookmarkStart w:id="0" w:name="_GoBack"/>
+      <w:bookmarkEnd w:id="0"/>
+    </w:p>
+    <w:p>
+      <w:pPr>
+        <w:ind w:right="-185"/>
+        <w:rPr>
+          <w:rFonts w:cs="Times New Roman"/>
+          <w:b/>
+          <w:color w:val="000000"/>
+          <w:szCs w:val="28"/>
+          <w:lang w:val="ru-RU"/>
+        </w:rPr>
       </w:pPr>
       <w:r>
+        <w:rPr>
+          <w:rFonts w:cs="Times New Roman"/>
+          <w:b/>
+          <w:color w:val="000000"/>
+          <w:szCs w:val="28"/>
+          <w:lang w:val="ru-RU"/>
+        </w:rPr>
+        <w:t xml:space="preserve">4. </w:t>
+      </w:r>
+      <w:r>
+        <w:rPr>
+          <w:rFonts w:cs="Times New Roman"/>
+          <w:b/>
+          <w:color w:val="000000"/>
+          <w:szCs w:val="28"/>
+          <w:lang w:val="ru-RU"/>
+        </w:rPr>
+        <w:t>Исходные</w:t>
+      </w:r>
+      <w:r>
+        <w:rPr>
+          <w:rFonts w:cs="Times New Roman"/>
+          <w:b/>
+          <w:color w:val="000000"/>
+          <w:szCs w:val="28"/>
+          <w:lang w:val="ru-RU"/>
+        </w:rPr>
+        <w:t xml:space="preserve"> </w:t>
+      </w:r>
+      <w:r>
+        <w:rPr>
+          <w:rFonts w:cs="Times New Roman"/>
+          <w:b/>
+          <w:color w:val="000000"/>
+          <w:szCs w:val="28"/>
+          <w:lang w:val="ru-RU"/>
+        </w:rPr>
+        <w:t>файлы</w:t>
+      </w:r>
+      <w:r>
+        <w:rPr>
+          <w:rFonts w:cs="Times New Roman"/>
+          <w:b/>
+          <w:color w:val="000000"/>
+          <w:szCs w:val="28"/>
+          <w:lang w:val="ru-RU"/>
+        </w:rPr>
+        <w:t>:</w:t>
+      </w:r>
+    </w:p>
+    <w:p>
+      <w:pPr>
+        <w:ind w:right="-185"/>
         <w:rPr>
           <w:rFonts w:cs="Times New Roman"/>
           <w:color w:val="000000"/>
           <w:szCs w:val="28"/>
           <w:lang w:val="ru-RU"/>
         </w:rPr>
-        <w:br w:type="page"/>
-      </w:r>
-    </w:p>
-    <w:p>
-      <w:pPr>
-        <w:ind w:right="-185"/>
+      </w:pPr>
+      <w:r>
         <w:rPr>
           <w:rFonts w:cs="Times New Roman"/>
           <w:color w:val="000000"/>
           <w:szCs w:val="28"/>
         </w:rPr>
-      </w:pPr>
+        <w:t>ECC</w:t>
+      </w:r>
       <w:r>
         <w:rPr>
           <w:rFonts w:cs="Times New Roman"/>
@@ -1616,7 +2546,7 @@
           <w:szCs w:val="28"/>
           <w:lang w:val="ru-RU"/>
         </w:rPr>
-        <w:t>Исходные</w:t>
+        <w:t>.</w:t>
       </w:r>
       <w:r>
         <w:rPr>
@@ -1624,45 +2554,8 @@
           <w:color w:val="000000"/>
           <w:szCs w:val="28"/>
         </w:rPr>
-        <w:t xml:space="preserve"> </w:t>
-      </w:r>
-      <w:r>
-        <w:rPr>
-          <w:rFonts w:cs="Times New Roman"/>
-          <w:color w:val="000000"/>
-          <w:szCs w:val="28"/>
-          <w:lang w:val="ru-RU"/>
-        </w:rPr>
-        <w:t>файлы</w:t>
-      </w:r>
-      <w:r>
-        <w:rPr>
-          <w:rFonts w:cs="Times New Roman"/>
-          <w:color w:val="000000"/>
-          <w:szCs w:val="28"/>
-        </w:rPr>
-        <w:t>:</w:t>
-      </w:r>
-    </w:p>
-    <w:p>
-      <w:pPr>
-        <w:ind w:right="-185"/>
-        <w:rPr>
-          <w:rFonts w:cs="Times New Roman"/>
-          <w:color w:val="000000"/>
-          <w:szCs w:val="28"/>
-        </w:rPr>
-      </w:pPr>
-      <w:proofErr w:type="spellStart"/>
-      <w:r>
-        <w:rPr>
-          <w:rFonts w:cs="Times New Roman"/>
-          <w:color w:val="000000"/>
-          <w:szCs w:val="28"/>
-        </w:rPr>
-        <w:t>ECC.h</w:t>
-      </w:r>
-      <w:proofErr w:type="spellEnd"/>
+        <w:t>h</w:t>
+      </w:r>
     </w:p>
     <w:p>
       <w:pPr>
@@ -1681,6 +2574,7 @@
           <w:color w:val="BBB529"/>
           <w:sz w:val="18"/>
           <w:szCs w:val="18"/>
+          <w:lang w:val="ru-RU"/>
         </w:rPr>
         <w:t>#</w:t>
       </w:r>
@@ -1701,6 +2595,7 @@
           <w:color w:val="BBB529"/>
           <w:sz w:val="18"/>
           <w:szCs w:val="18"/>
+          <w:lang w:val="ru-RU"/>
         </w:rPr>
         <w:t xml:space="preserve"> </w:t>
       </w:r>
@@ -1711,7 +2606,7 @@
           <w:sz w:val="18"/>
           <w:szCs w:val="18"/>
         </w:rPr>
-        <w:t>MZI_ECC_H</w:t>
+        <w:t>MZI</w:t>
       </w:r>
       <w:r>
         <w:rPr>
@@ -1719,6 +2614,45 @@
           <w:color w:val="908B25"/>
           <w:sz w:val="18"/>
           <w:szCs w:val="18"/>
+          <w:lang w:val="ru-RU"/>
+        </w:rPr>
+        <w:t>_</w:t>
+      </w:r>
+      <w:r>
+        <w:rPr>
+          <w:rFonts w:ascii="Menlo" w:hAnsi="Menlo" w:cs="Menlo"/>
+          <w:color w:val="908B25"/>
+          <w:sz w:val="18"/>
+          <w:szCs w:val="18"/>
+        </w:rPr>
+        <w:t>ECC</w:t>
+      </w:r>
+      <w:r>
+        <w:rPr>
+          <w:rFonts w:ascii="Menlo" w:hAnsi="Menlo" w:cs="Menlo"/>
+          <w:color w:val="908B25"/>
+          <w:sz w:val="18"/>
+          <w:szCs w:val="18"/>
+          <w:lang w:val="ru-RU"/>
+        </w:rPr>
+        <w:t>_</w:t>
+      </w:r>
+      <w:r>
+        <w:rPr>
+          <w:rFonts w:ascii="Menlo" w:hAnsi="Menlo" w:cs="Menlo"/>
+          <w:color w:val="908B25"/>
+          <w:sz w:val="18"/>
+          <w:szCs w:val="18"/>
+        </w:rPr>
+        <w:t>H</w:t>
+      </w:r>
+      <w:r>
+        <w:rPr>
+          <w:rFonts w:ascii="Menlo" w:hAnsi="Menlo" w:cs="Menlo"/>
+          <w:color w:val="908B25"/>
+          <w:sz w:val="18"/>
+          <w:szCs w:val="18"/>
+          <w:lang w:val="ru-RU"/>
         </w:rPr>
         <w:br/>
       </w:r>
@@ -1728,8 +2662,28 @@
           <w:color w:val="BBB529"/>
           <w:sz w:val="18"/>
           <w:szCs w:val="18"/>
-        </w:rPr>
-        <w:t xml:space="preserve">#define </w:t>
+          <w:lang w:val="ru-RU"/>
+        </w:rPr>
+        <w:t>#</w:t>
+      </w:r>
+      <w:r>
+        <w:rPr>
+          <w:rFonts w:ascii="Menlo" w:hAnsi="Menlo" w:cs="Menlo"/>
+          <w:color w:val="BBB529"/>
+          <w:sz w:val="18"/>
+          <w:szCs w:val="18"/>
+        </w:rPr>
+        <w:t>define</w:t>
+      </w:r>
+      <w:r>
+        <w:rPr>
+          <w:rFonts w:ascii="Menlo" w:hAnsi="Menlo" w:cs="Menlo"/>
+          <w:color w:val="BBB529"/>
+          <w:sz w:val="18"/>
+          <w:szCs w:val="18"/>
+          <w:lang w:val="ru-RU"/>
+        </w:rPr>
+        <w:t xml:space="preserve"> </w:t>
       </w:r>
       <w:r>
         <w:rPr>
@@ -1738,7 +2692,7 @@
           <w:sz w:val="18"/>
           <w:szCs w:val="18"/>
         </w:rPr>
-        <w:t>MZI_ECC_H</w:t>
+        <w:t>MZI</w:t>
       </w:r>
       <w:r>
         <w:rPr>
@@ -1746,6 +2700,45 @@
           <w:color w:val="908B25"/>
           <w:sz w:val="18"/>
           <w:szCs w:val="18"/>
+          <w:lang w:val="ru-RU"/>
+        </w:rPr>
+        <w:t>_</w:t>
+      </w:r>
+      <w:r>
+        <w:rPr>
+          <w:rFonts w:ascii="Menlo" w:hAnsi="Menlo" w:cs="Menlo"/>
+          <w:color w:val="908B25"/>
+          <w:sz w:val="18"/>
+          <w:szCs w:val="18"/>
+        </w:rPr>
+        <w:t>ECC</w:t>
+      </w:r>
+      <w:r>
+        <w:rPr>
+          <w:rFonts w:ascii="Menlo" w:hAnsi="Menlo" w:cs="Menlo"/>
+          <w:color w:val="908B25"/>
+          <w:sz w:val="18"/>
+          <w:szCs w:val="18"/>
+          <w:lang w:val="ru-RU"/>
+        </w:rPr>
+        <w:t>_</w:t>
+      </w:r>
+      <w:r>
+        <w:rPr>
+          <w:rFonts w:ascii="Menlo" w:hAnsi="Menlo" w:cs="Menlo"/>
+          <w:color w:val="908B25"/>
+          <w:sz w:val="18"/>
+          <w:szCs w:val="18"/>
+        </w:rPr>
+        <w:t>H</w:t>
+      </w:r>
+      <w:r>
+        <w:rPr>
+          <w:rFonts w:ascii="Menlo" w:hAnsi="Menlo" w:cs="Menlo"/>
+          <w:color w:val="908B25"/>
+          <w:sz w:val="18"/>
+          <w:szCs w:val="18"/>
+          <w:lang w:val="ru-RU"/>
         </w:rPr>
         <w:br/>
       </w:r>
@@ -1755,8 +2748,28 @@
           <w:color w:val="BBB529"/>
           <w:sz w:val="18"/>
           <w:szCs w:val="18"/>
-        </w:rPr>
-        <w:t xml:space="preserve">#include </w:t>
+          <w:lang w:val="ru-RU"/>
+        </w:rPr>
+        <w:t>#</w:t>
+      </w:r>
+      <w:r>
+        <w:rPr>
+          <w:rFonts w:ascii="Menlo" w:hAnsi="Menlo" w:cs="Menlo"/>
+          <w:color w:val="BBB529"/>
+          <w:sz w:val="18"/>
+          <w:szCs w:val="18"/>
+        </w:rPr>
+        <w:t>include</w:t>
+      </w:r>
+      <w:r>
+        <w:rPr>
+          <w:rFonts w:ascii="Menlo" w:hAnsi="Menlo" w:cs="Menlo"/>
+          <w:color w:val="BBB529"/>
+          <w:sz w:val="18"/>
+          <w:szCs w:val="18"/>
+          <w:lang w:val="ru-RU"/>
+        </w:rPr>
+        <w:t xml:space="preserve"> </w:t>
       </w:r>
       <w:r>
         <w:rPr>
@@ -1764,6 +2777,7 @@
           <w:color w:val="6A8759"/>
           <w:sz w:val="18"/>
           <w:szCs w:val="18"/>
+          <w:lang w:val="ru-RU"/>
         </w:rPr>
         <w:t>&lt;</w:t>
       </w:r>
@@ -1784,6 +2798,7 @@
           <w:color w:val="6A8759"/>
           <w:sz w:val="18"/>
           <w:szCs w:val="18"/>
+          <w:lang w:val="ru-RU"/>
         </w:rPr>
         <w:t>&gt;</w:t>
       </w:r>
@@ -1793,6 +2808,7 @@
           <w:color w:val="6A8759"/>
           <w:sz w:val="18"/>
           <w:szCs w:val="18"/>
+          <w:lang w:val="ru-RU"/>
         </w:rPr>
         <w:br/>
       </w:r>
@@ -1802,8 +2818,28 @@
           <w:color w:val="BBB529"/>
           <w:sz w:val="18"/>
           <w:szCs w:val="18"/>
-        </w:rPr>
-        <w:t xml:space="preserve">#include </w:t>
+          <w:lang w:val="ru-RU"/>
+        </w:rPr>
+        <w:t>#</w:t>
+      </w:r>
+      <w:r>
+        <w:rPr>
+          <w:rFonts w:ascii="Menlo" w:hAnsi="Menlo" w:cs="Menlo"/>
+          <w:color w:val="BBB529"/>
+          <w:sz w:val="18"/>
+          <w:szCs w:val="18"/>
+        </w:rPr>
+        <w:t>include</w:t>
+      </w:r>
+      <w:r>
+        <w:rPr>
+          <w:rFonts w:ascii="Menlo" w:hAnsi="Menlo" w:cs="Menlo"/>
+          <w:color w:val="BBB529"/>
+          <w:sz w:val="18"/>
+          <w:szCs w:val="18"/>
+          <w:lang w:val="ru-RU"/>
+        </w:rPr>
+        <w:t xml:space="preserve"> </w:t>
       </w:r>
       <w:r>
         <w:rPr>
@@ -1811,6 +2847,7 @@
           <w:color w:val="6A8759"/>
           <w:sz w:val="18"/>
           <w:szCs w:val="18"/>
+          <w:lang w:val="ru-RU"/>
         </w:rPr>
         <w:t>"</w:t>
       </w:r>
@@ -30041,6 +31078,215 @@
           <w:szCs w:val="28"/>
         </w:rPr>
       </w:pPr>
+    </w:p>
+    <w:p>
+      <w:pPr>
+        <w:ind w:right="-185"/>
+        <w:rPr>
+          <w:rFonts w:cs="Times New Roman"/>
+          <w:b/>
+          <w:color w:val="000000"/>
+          <w:szCs w:val="28"/>
+        </w:rPr>
+      </w:pPr>
+      <w:r>
+        <w:rPr>
+          <w:rFonts w:cs="Times New Roman"/>
+          <w:b/>
+          <w:color w:val="000000"/>
+          <w:szCs w:val="28"/>
+        </w:rPr>
+        <w:t xml:space="preserve">5. </w:t>
+      </w:r>
+      <w:proofErr w:type="spellStart"/>
+      <w:r>
+        <w:rPr>
+          <w:rFonts w:cs="Times New Roman"/>
+          <w:b/>
+          <w:color w:val="000000"/>
+          <w:szCs w:val="28"/>
+        </w:rPr>
+        <w:t>Вывод</w:t>
+      </w:r>
+      <w:proofErr w:type="spellEnd"/>
+    </w:p>
+    <w:p>
+      <w:pPr>
+        <w:ind w:right="-185"/>
+        <w:rPr>
+          <w:rFonts w:cs="Times New Roman"/>
+          <w:b/>
+          <w:color w:val="000000"/>
+          <w:szCs w:val="28"/>
+        </w:rPr>
+      </w:pPr>
+    </w:p>
+    <w:p>
+      <w:pPr>
+        <w:ind w:right="-185"/>
+        <w:rPr>
+          <w:rFonts w:cs="Times New Roman"/>
+          <w:b/>
+          <w:color w:val="000000"/>
+          <w:szCs w:val="28"/>
+          <w:lang w:val="ru-RU"/>
+        </w:rPr>
+      </w:pPr>
+      <w:r>
+        <w:rPr>
+          <w:rFonts w:cs="Times New Roman"/>
+          <w:color w:val="000000"/>
+          <w:szCs w:val="28"/>
+          <w:lang w:val="ru-RU"/>
+        </w:rPr>
+        <w:t xml:space="preserve">Использование </w:t>
+      </w:r>
+      <w:r>
+        <w:rPr>
+          <w:rFonts w:cs="Times New Roman"/>
+          <w:color w:val="000000"/>
+          <w:szCs w:val="28"/>
+          <w:lang w:val="ru-RU"/>
+        </w:rPr>
+        <w:t>асимметричного</w:t>
+      </w:r>
+      <w:r>
+        <w:rPr>
+          <w:rFonts w:cs="Times New Roman"/>
+          <w:color w:val="000000"/>
+          <w:szCs w:val="28"/>
+          <w:lang w:val="ru-RU"/>
+        </w:rPr>
+        <w:t xml:space="preserve"> шифрования с ключом</w:t>
+      </w:r>
+      <w:r>
+        <w:rPr>
+          <w:rFonts w:cs="Times New Roman"/>
+          <w:color w:val="000000"/>
+          <w:szCs w:val="28"/>
+          <w:lang w:val="ru-RU"/>
+        </w:rPr>
+        <w:t>,</w:t>
+      </w:r>
+      <w:r>
+        <w:rPr>
+          <w:rFonts w:cs="Times New Roman"/>
+          <w:color w:val="000000"/>
+          <w:szCs w:val="28"/>
+          <w:lang w:val="ru-RU"/>
+        </w:rPr>
+        <w:t xml:space="preserve"> </w:t>
+      </w:r>
+      <w:r>
+        <w:rPr>
+          <w:rFonts w:cs="Times New Roman"/>
+          <w:color w:val="000000"/>
+          <w:szCs w:val="28"/>
+          <w:lang w:val="ru-RU"/>
+        </w:rPr>
+        <w:t>сгенерированным с помощью эллиптических кривых</w:t>
+      </w:r>
+      <w:r>
+        <w:rPr>
+          <w:rFonts w:cs="Times New Roman"/>
+          <w:color w:val="000000"/>
+          <w:szCs w:val="28"/>
+          <w:lang w:val="ru-RU"/>
+        </w:rPr>
+        <w:t>,</w:t>
+      </w:r>
+      <w:r>
+        <w:rPr>
+          <w:rFonts w:cs="Times New Roman"/>
+          <w:color w:val="000000"/>
+          <w:szCs w:val="28"/>
+          <w:lang w:val="ru-RU"/>
+        </w:rPr>
+        <w:t xml:space="preserve"> является дово</w:t>
+      </w:r>
+      <w:r>
+        <w:rPr>
+          <w:rFonts w:cs="Times New Roman"/>
+          <w:color w:val="000000"/>
+          <w:szCs w:val="28"/>
+          <w:lang w:val="ru-RU"/>
+        </w:rPr>
+        <w:t>льно простым и надежным методом</w:t>
+      </w:r>
+      <w:r>
+        <w:rPr>
+          <w:rFonts w:cs="Times New Roman"/>
+          <w:color w:val="000000"/>
+          <w:szCs w:val="28"/>
+          <w:lang w:val="ru-RU"/>
+        </w:rPr>
+        <w:t xml:space="preserve"> </w:t>
+      </w:r>
+      <w:r>
+        <w:rPr>
+          <w:rFonts w:cs="Times New Roman"/>
+          <w:color w:val="000000"/>
+          <w:szCs w:val="28"/>
+          <w:lang w:val="ru-RU"/>
+        </w:rPr>
+        <w:t>защиты информации;</w:t>
+      </w:r>
+      <w:r>
+        <w:rPr>
+          <w:rFonts w:cs="Times New Roman"/>
+          <w:color w:val="000000"/>
+          <w:szCs w:val="28"/>
+          <w:lang w:val="ru-RU"/>
+        </w:rPr>
+        <w:br/>
+      </w:r>
+      <w:proofErr w:type="gramStart"/>
+      <w:r>
+        <w:rPr>
+          <w:rFonts w:cs="Times New Roman"/>
+          <w:color w:val="000000"/>
+          <w:szCs w:val="28"/>
+          <w:lang w:val="ru-RU"/>
+        </w:rPr>
+        <w:t>В</w:t>
+      </w:r>
+      <w:proofErr w:type="gramEnd"/>
+      <w:r>
+        <w:rPr>
+          <w:rFonts w:cs="Times New Roman"/>
+          <w:color w:val="000000"/>
+          <w:szCs w:val="28"/>
+          <w:lang w:val="ru-RU"/>
+        </w:rPr>
+        <w:t xml:space="preserve"> сравнении с RSA</w:t>
+      </w:r>
+      <w:r>
+        <w:rPr>
+          <w:rFonts w:cs="Times New Roman"/>
+          <w:color w:val="000000"/>
+          <w:szCs w:val="28"/>
+          <w:lang w:val="ru-RU"/>
+        </w:rPr>
+        <w:t>,</w:t>
+      </w:r>
+      <w:r>
+        <w:rPr>
+          <w:rFonts w:cs="Times New Roman"/>
+          <w:color w:val="000000"/>
+          <w:szCs w:val="28"/>
+          <w:lang w:val="ru-RU"/>
+        </w:rPr>
+        <w:t xml:space="preserve"> при равных уровнях защиты явное вычислительное преимущество принадлежит криптографии на основе эллиптических кривых с более короткой длиной ключа</w:t>
+      </w:r>
+      <w:r>
+        <w:rPr>
+          <w:rFonts w:cs="Times New Roman"/>
+          <w:color w:val="000000"/>
+          <w:szCs w:val="28"/>
+          <w:lang w:val="ru-RU"/>
+        </w:rPr>
+        <w:t>.</w:t>
+      </w:r>
     </w:p>
     <w:sectPr>
       <w:pgSz w:w="11906" w:h="16838" w:code="9"/>
@@ -30055,6 +31301,232 @@
 <file path=word/numbering.xml><?xml version="1.0" encoding="utf-8"?>
 <w:numbering xmlns:wpc="http://schemas.microsoft.com/office/word/2010/wordprocessingCanvas" xmlns:mo="http://schemas.microsoft.com/office/mac/office/2008/main" xmlns:mc="http://schemas.openxmlformats.org/markup-compatibility/2006" xmlns:mv="urn:schemas-microsoft-com:mac:vml" xmlns:o="urn:schemas-microsoft-com:office:office" xmlns:r="http://schemas.openxmlformats.org/officeDocument/2006/relationships" xmlns:m="http://schemas.openxmlformats.org/officeDocument/2006/math" xmlns:v="urn:schemas-microsoft-com:vml" xmlns:wp14="http://schemas.microsoft.com/office/word/2010/wordprocessingDrawing" xmlns:wp="http://schemas.openxmlformats.org/drawingml/2006/wordprocessingDrawing" xmlns:w10="urn:schemas-microsoft-com:office:word" xmlns:w="http://schemas.openxmlformats.org/wordprocessingml/2006/main" xmlns:w14="http://schemas.microsoft.com/office/word/2010/wordml" xmlns:w15="http://schemas.microsoft.com/office/word/2012/wordml" xmlns:wpg="http://schemas.microsoft.com/office/word/2010/wordprocessingGroup" xmlns:wpi="http://schemas.microsoft.com/office/word/2010/wordprocessingInk" xmlns:wne="http://schemas.microsoft.com/office/word/2006/wordml" xmlns:wps="http://schemas.microsoft.com/office/word/2010/wordprocessingShape" mc:Ignorable="w14 w15 wp14">
   <w:abstractNum w:abstractNumId="0">
+    <w:nsid w:val="065F2420"/>
+    <w:multiLevelType w:val="hybridMultilevel"/>
+    <w:tmpl w:val="AC70B0DA"/>
+    <w:lvl w:ilvl="0" w:tplc="0D364A08">
+      <w:start w:val="1"/>
+      <w:numFmt w:val="decimal"/>
+      <w:lvlText w:val="%1."/>
+      <w:lvlJc w:val="left"/>
+      <w:pPr>
+        <w:ind w:left="927" w:hanging="360"/>
+      </w:pPr>
+      <w:rPr>
+        <w:rFonts w:ascii="Times New Roman" w:eastAsia="Times New Roman" w:hAnsi="Times New Roman" w:cs="Times New Roman"/>
+      </w:rPr>
+    </w:lvl>
+    <w:lvl w:ilvl="1" w:tplc="04190019">
+      <w:start w:val="1"/>
+      <w:numFmt w:val="lowerLetter"/>
+      <w:lvlText w:val="%2."/>
+      <w:lvlJc w:val="left"/>
+      <w:pPr>
+        <w:tabs>
+          <w:tab w:val="num" w:pos="1440"/>
+        </w:tabs>
+        <w:ind w:left="1440" w:hanging="360"/>
+      </w:pPr>
+    </w:lvl>
+    <w:lvl w:ilvl="2" w:tplc="0419001B">
+      <w:start w:val="1"/>
+      <w:numFmt w:val="lowerRoman"/>
+      <w:lvlText w:val="%3."/>
+      <w:lvlJc w:val="right"/>
+      <w:pPr>
+        <w:tabs>
+          <w:tab w:val="num" w:pos="2160"/>
+        </w:tabs>
+        <w:ind w:left="2160" w:hanging="180"/>
+      </w:pPr>
+    </w:lvl>
+    <w:lvl w:ilvl="3" w:tplc="0419000F">
+      <w:start w:val="1"/>
+      <w:numFmt w:val="decimal"/>
+      <w:lvlText w:val="%4."/>
+      <w:lvlJc w:val="left"/>
+      <w:pPr>
+        <w:tabs>
+          <w:tab w:val="num" w:pos="2880"/>
+        </w:tabs>
+        <w:ind w:left="2880" w:hanging="360"/>
+      </w:pPr>
+    </w:lvl>
+    <w:lvl w:ilvl="4" w:tplc="04190019">
+      <w:start w:val="1"/>
+      <w:numFmt w:val="lowerLetter"/>
+      <w:lvlText w:val="%5."/>
+      <w:lvlJc w:val="left"/>
+      <w:pPr>
+        <w:tabs>
+          <w:tab w:val="num" w:pos="3600"/>
+        </w:tabs>
+        <w:ind w:left="3600" w:hanging="360"/>
+      </w:pPr>
+    </w:lvl>
+    <w:lvl w:ilvl="5" w:tplc="0419001B">
+      <w:start w:val="1"/>
+      <w:numFmt w:val="lowerRoman"/>
+      <w:lvlText w:val="%6."/>
+      <w:lvlJc w:val="right"/>
+      <w:pPr>
+        <w:tabs>
+          <w:tab w:val="num" w:pos="4320"/>
+        </w:tabs>
+        <w:ind w:left="4320" w:hanging="180"/>
+      </w:pPr>
+    </w:lvl>
+    <w:lvl w:ilvl="6" w:tplc="0419000F">
+      <w:start w:val="1"/>
+      <w:numFmt w:val="decimal"/>
+      <w:lvlText w:val="%7."/>
+      <w:lvlJc w:val="left"/>
+      <w:pPr>
+        <w:tabs>
+          <w:tab w:val="num" w:pos="5040"/>
+        </w:tabs>
+        <w:ind w:left="5040" w:hanging="360"/>
+      </w:pPr>
+    </w:lvl>
+    <w:lvl w:ilvl="7" w:tplc="04190019">
+      <w:start w:val="1"/>
+      <w:numFmt w:val="lowerLetter"/>
+      <w:lvlText w:val="%8."/>
+      <w:lvlJc w:val="left"/>
+      <w:pPr>
+        <w:tabs>
+          <w:tab w:val="num" w:pos="5760"/>
+        </w:tabs>
+        <w:ind w:left="5760" w:hanging="360"/>
+      </w:pPr>
+    </w:lvl>
+    <w:lvl w:ilvl="8" w:tplc="0419001B">
+      <w:start w:val="1"/>
+      <w:numFmt w:val="lowerRoman"/>
+      <w:lvlText w:val="%9."/>
+      <w:lvlJc w:val="right"/>
+      <w:pPr>
+        <w:tabs>
+          <w:tab w:val="num" w:pos="6480"/>
+        </w:tabs>
+        <w:ind w:left="6480" w:hanging="180"/>
+      </w:pPr>
+    </w:lvl>
+  </w:abstractNum>
+  <w:abstractNum w:abstractNumId="1">
+    <w:nsid w:val="092F7264"/>
+    <w:multiLevelType w:val="hybridMultilevel"/>
+    <w:tmpl w:val="87ECD996"/>
+    <w:lvl w:ilvl="0" w:tplc="86887E02">
+      <w:start w:val="1"/>
+      <w:numFmt w:val="decimal"/>
+      <w:lvlText w:val="1.%1."/>
+      <w:lvlJc w:val="left"/>
+      <w:pPr>
+        <w:ind w:left="927" w:hanging="360"/>
+      </w:pPr>
+      <w:rPr>
+        <w:rFonts w:hint="default"/>
+      </w:rPr>
+    </w:lvl>
+    <w:lvl w:ilvl="1" w:tplc="04190019">
+      <w:start w:val="1"/>
+      <w:numFmt w:val="lowerLetter"/>
+      <w:lvlText w:val="%2."/>
+      <w:lvlJc w:val="left"/>
+      <w:pPr>
+        <w:tabs>
+          <w:tab w:val="num" w:pos="1440"/>
+        </w:tabs>
+        <w:ind w:left="1440" w:hanging="360"/>
+      </w:pPr>
+    </w:lvl>
+    <w:lvl w:ilvl="2" w:tplc="0419001B">
+      <w:start w:val="1"/>
+      <w:numFmt w:val="lowerRoman"/>
+      <w:lvlText w:val="%3."/>
+      <w:lvlJc w:val="right"/>
+      <w:pPr>
+        <w:tabs>
+          <w:tab w:val="num" w:pos="2160"/>
+        </w:tabs>
+        <w:ind w:left="2160" w:hanging="180"/>
+      </w:pPr>
+    </w:lvl>
+    <w:lvl w:ilvl="3" w:tplc="0419000F">
+      <w:start w:val="1"/>
+      <w:numFmt w:val="decimal"/>
+      <w:lvlText w:val="%4."/>
+      <w:lvlJc w:val="left"/>
+      <w:pPr>
+        <w:tabs>
+          <w:tab w:val="num" w:pos="2880"/>
+        </w:tabs>
+        <w:ind w:left="2880" w:hanging="360"/>
+      </w:pPr>
+    </w:lvl>
+    <w:lvl w:ilvl="4" w:tplc="04190019">
+      <w:start w:val="1"/>
+      <w:numFmt w:val="lowerLetter"/>
+      <w:lvlText w:val="%5."/>
+      <w:lvlJc w:val="left"/>
+      <w:pPr>
+        <w:tabs>
+          <w:tab w:val="num" w:pos="3600"/>
+        </w:tabs>
+        <w:ind w:left="3600" w:hanging="360"/>
+      </w:pPr>
+    </w:lvl>
+    <w:lvl w:ilvl="5" w:tplc="0419001B">
+      <w:start w:val="1"/>
+      <w:numFmt w:val="lowerRoman"/>
+      <w:lvlText w:val="%6."/>
+      <w:lvlJc w:val="right"/>
+      <w:pPr>
+        <w:tabs>
+          <w:tab w:val="num" w:pos="4320"/>
+        </w:tabs>
+        <w:ind w:left="4320" w:hanging="180"/>
+      </w:pPr>
+    </w:lvl>
+    <w:lvl w:ilvl="6" w:tplc="0419000F">
+      <w:start w:val="1"/>
+      <w:numFmt w:val="decimal"/>
+      <w:lvlText w:val="%7."/>
+      <w:lvlJc w:val="left"/>
+      <w:pPr>
+        <w:tabs>
+          <w:tab w:val="num" w:pos="5040"/>
+        </w:tabs>
+        <w:ind w:left="5040" w:hanging="360"/>
+      </w:pPr>
+    </w:lvl>
+    <w:lvl w:ilvl="7" w:tplc="04190019">
+      <w:start w:val="1"/>
+      <w:numFmt w:val="lowerLetter"/>
+      <w:lvlText w:val="%8."/>
+      <w:lvlJc w:val="left"/>
+      <w:pPr>
+        <w:tabs>
+          <w:tab w:val="num" w:pos="5760"/>
+        </w:tabs>
+        <w:ind w:left="5760" w:hanging="360"/>
+      </w:pPr>
+    </w:lvl>
+    <w:lvl w:ilvl="8" w:tplc="0419001B">
+      <w:start w:val="1"/>
+      <w:numFmt w:val="lowerRoman"/>
+      <w:lvlText w:val="%9."/>
+      <w:lvlJc w:val="right"/>
+      <w:pPr>
+        <w:tabs>
+          <w:tab w:val="num" w:pos="6480"/>
+        </w:tabs>
+        <w:ind w:left="6480" w:hanging="180"/>
+      </w:pPr>
+    </w:lvl>
+  </w:abstractNum>
+  <w:abstractNum w:abstractNumId="2">
     <w:nsid w:val="1614287E"/>
     <w:multiLevelType w:val="hybridMultilevel"/>
     <w:tmpl w:val="2CB6B99C"/>
@@ -30174,7 +31646,7 @@
       </w:pPr>
     </w:lvl>
   </w:abstractNum>
-  <w:abstractNum w:abstractNumId="1">
+  <w:abstractNum w:abstractNumId="3">
     <w:nsid w:val="20092249"/>
     <w:multiLevelType w:val="hybridMultilevel"/>
     <w:tmpl w:val="A992D75E"/>
@@ -30290,7 +31762,7 @@
       </w:pPr>
     </w:lvl>
   </w:abstractNum>
-  <w:abstractNum w:abstractNumId="2">
+  <w:abstractNum w:abstractNumId="4">
     <w:nsid w:val="22F83AE7"/>
     <w:multiLevelType w:val="hybridMultilevel"/>
     <w:tmpl w:val="FE409730"/>
@@ -30403,7 +31875,7 @@
       </w:pPr>
     </w:lvl>
   </w:abstractNum>
-  <w:abstractNum w:abstractNumId="3">
+  <w:abstractNum w:abstractNumId="5">
     <w:nsid w:val="352B634E"/>
     <w:multiLevelType w:val="hybridMultilevel"/>
     <w:tmpl w:val="C62888A8"/>
@@ -30516,7 +31988,7 @@
       </w:pPr>
     </w:lvl>
   </w:abstractNum>
-  <w:abstractNum w:abstractNumId="4">
+  <w:abstractNum w:abstractNumId="6">
     <w:nsid w:val="363A7C4F"/>
     <w:multiLevelType w:val="multilevel"/>
     <w:tmpl w:val="8E9ECB84"/>
@@ -30629,7 +32101,7 @@
       </w:pPr>
     </w:lvl>
   </w:abstractNum>
-  <w:abstractNum w:abstractNumId="5">
+  <w:abstractNum w:abstractNumId="7">
     <w:nsid w:val="416D29FD"/>
     <w:multiLevelType w:val="hybridMultilevel"/>
     <w:tmpl w:val="64EAE022"/>
@@ -30745,7 +32217,7 @@
       </w:pPr>
     </w:lvl>
   </w:abstractNum>
-  <w:abstractNum w:abstractNumId="6">
+  <w:abstractNum w:abstractNumId="8">
     <w:nsid w:val="41E83666"/>
     <w:multiLevelType w:val="hybridMultilevel"/>
     <w:tmpl w:val="53DA270E"/>
@@ -30865,7 +32337,7 @@
       </w:pPr>
     </w:lvl>
   </w:abstractNum>
-  <w:abstractNum w:abstractNumId="7">
+  <w:abstractNum w:abstractNumId="9">
     <w:nsid w:val="44A82BF9"/>
     <w:multiLevelType w:val="hybridMultilevel"/>
     <w:tmpl w:val="E84E7A36"/>
@@ -30981,7 +32453,7 @@
       </w:pPr>
     </w:lvl>
   </w:abstractNum>
-  <w:abstractNum w:abstractNumId="8">
+  <w:abstractNum w:abstractNumId="10">
     <w:nsid w:val="4ACE08A6"/>
     <w:multiLevelType w:val="hybridMultilevel"/>
     <w:tmpl w:val="CDC22CE6"/>
@@ -31094,7 +32566,7 @@
       </w:pPr>
     </w:lvl>
   </w:abstractNum>
-  <w:abstractNum w:abstractNumId="9">
+  <w:abstractNum w:abstractNumId="11">
     <w:nsid w:val="4C9A6A61"/>
     <w:multiLevelType w:val="hybridMultilevel"/>
     <w:tmpl w:val="91D07AC0"/>
@@ -31207,7 +32679,7 @@
       </w:pPr>
     </w:lvl>
   </w:abstractNum>
-  <w:abstractNum w:abstractNumId="10">
+  <w:abstractNum w:abstractNumId="12">
     <w:nsid w:val="504776D6"/>
     <w:multiLevelType w:val="hybridMultilevel"/>
     <w:tmpl w:val="87FC2ECA"/>
@@ -31320,7 +32792,7 @@
       </w:pPr>
     </w:lvl>
   </w:abstractNum>
-  <w:abstractNum w:abstractNumId="11">
+  <w:abstractNum w:abstractNumId="13">
     <w:nsid w:val="508676A1"/>
     <w:multiLevelType w:val="hybridMultilevel"/>
     <w:tmpl w:val="5E7C3B04"/>
@@ -31433,7 +32905,7 @@
       </w:pPr>
     </w:lvl>
   </w:abstractNum>
-  <w:abstractNum w:abstractNumId="12">
+  <w:abstractNum w:abstractNumId="14">
     <w:nsid w:val="59B25553"/>
     <w:multiLevelType w:val="hybridMultilevel"/>
     <w:tmpl w:val="3A647706"/>
@@ -31546,7 +33018,7 @@
       </w:pPr>
     </w:lvl>
   </w:abstractNum>
-  <w:abstractNum w:abstractNumId="13">
+  <w:abstractNum w:abstractNumId="15">
     <w:nsid w:val="5B2277A9"/>
     <w:multiLevelType w:val="hybridMultilevel"/>
     <w:tmpl w:val="99FA8936"/>
@@ -31635,7 +33107,7 @@
       </w:pPr>
     </w:lvl>
   </w:abstractNum>
-  <w:abstractNum w:abstractNumId="14">
+  <w:abstractNum w:abstractNumId="16">
     <w:nsid w:val="614841D3"/>
     <w:multiLevelType w:val="hybridMultilevel"/>
     <w:tmpl w:val="FA683186"/>
@@ -31748,7 +33220,7 @@
       </w:pPr>
     </w:lvl>
   </w:abstractNum>
-  <w:abstractNum w:abstractNumId="15">
+  <w:abstractNum w:abstractNumId="17">
     <w:nsid w:val="659270EB"/>
     <w:multiLevelType w:val="hybridMultilevel"/>
     <w:tmpl w:val="6B96B57A"/>
@@ -31861,7 +33333,7 @@
       </w:pPr>
     </w:lvl>
   </w:abstractNum>
-  <w:abstractNum w:abstractNumId="16">
+  <w:abstractNum w:abstractNumId="18">
     <w:nsid w:val="67EE7306"/>
     <w:multiLevelType w:val="hybridMultilevel"/>
     <w:tmpl w:val="03E6EA88"/>
@@ -31974,7 +33446,7 @@
       </w:pPr>
     </w:lvl>
   </w:abstractNum>
-  <w:abstractNum w:abstractNumId="17">
+  <w:abstractNum w:abstractNumId="19">
     <w:nsid w:val="70A940C0"/>
     <w:multiLevelType w:val="hybridMultilevel"/>
     <w:tmpl w:val="857EA3EC"/>
@@ -32114,7 +33586,7 @@
       </w:rPr>
     </w:lvl>
   </w:abstractNum>
-  <w:abstractNum w:abstractNumId="18">
+  <w:abstractNum w:abstractNumId="20">
     <w:nsid w:val="717C65FF"/>
     <w:multiLevelType w:val="hybridMultilevel"/>
     <w:tmpl w:val="7FB60422"/>
@@ -32227,7 +33699,7 @@
       </w:pPr>
     </w:lvl>
   </w:abstractNum>
-  <w:abstractNum w:abstractNumId="19">
+  <w:abstractNum w:abstractNumId="21">
     <w:nsid w:val="752B4771"/>
     <w:multiLevelType w:val="singleLevel"/>
     <w:tmpl w:val="10643888"/>
@@ -32247,7 +33719,7 @@
       </w:rPr>
     </w:lvl>
   </w:abstractNum>
-  <w:abstractNum w:abstractNumId="20">
+  <w:abstractNum w:abstractNumId="22">
     <w:nsid w:val="7DF202BF"/>
     <w:multiLevelType w:val="hybridMultilevel"/>
     <w:tmpl w:val="99FA8936"/>
@@ -32337,10 +33809,10 @@
     </w:lvl>
   </w:abstractNum>
   <w:num w:numId="1">
-    <w:abstractNumId w:val="4"/>
+    <w:abstractNumId w:val="6"/>
   </w:num>
   <w:num w:numId="2">
-    <w:abstractNumId w:val="9"/>
+    <w:abstractNumId w:val="11"/>
     <w:lvlOverride w:ilvl="0">
       <w:startOverride w:val="1"/>
     </w:lvlOverride>
@@ -32370,6 +33842,217 @@
     </w:lvlOverride>
   </w:num>
   <w:num w:numId="3">
+    <w:abstractNumId w:val="4"/>
+    <w:lvlOverride w:ilvl="0">
+      <w:startOverride w:val="1"/>
+    </w:lvlOverride>
+    <w:lvlOverride w:ilvl="1">
+      <w:startOverride w:val="1"/>
+    </w:lvlOverride>
+    <w:lvlOverride w:ilvl="2">
+      <w:startOverride w:val="1"/>
+    </w:lvlOverride>
+    <w:lvlOverride w:ilvl="3">
+      <w:startOverride w:val="1"/>
+    </w:lvlOverride>
+    <w:lvlOverride w:ilvl="4">
+      <w:startOverride w:val="1"/>
+    </w:lvlOverride>
+    <w:lvlOverride w:ilvl="5">
+      <w:startOverride w:val="1"/>
+    </w:lvlOverride>
+    <w:lvlOverride w:ilvl="6">
+      <w:startOverride w:val="1"/>
+    </w:lvlOverride>
+    <w:lvlOverride w:ilvl="7">
+      <w:startOverride w:val="1"/>
+    </w:lvlOverride>
+    <w:lvlOverride w:ilvl="8">
+      <w:startOverride w:val="1"/>
+    </w:lvlOverride>
+  </w:num>
+  <w:num w:numId="4">
+    <w:abstractNumId w:val="5"/>
+    <w:lvlOverride w:ilvl="0">
+      <w:startOverride w:val="1"/>
+    </w:lvlOverride>
+    <w:lvlOverride w:ilvl="1">
+      <w:startOverride w:val="1"/>
+    </w:lvlOverride>
+    <w:lvlOverride w:ilvl="2">
+      <w:startOverride w:val="1"/>
+    </w:lvlOverride>
+    <w:lvlOverride w:ilvl="3">
+      <w:startOverride w:val="1"/>
+    </w:lvlOverride>
+    <w:lvlOverride w:ilvl="4">
+      <w:startOverride w:val="1"/>
+    </w:lvlOverride>
+    <w:lvlOverride w:ilvl="5">
+      <w:startOverride w:val="1"/>
+    </w:lvlOverride>
+    <w:lvlOverride w:ilvl="6">
+      <w:startOverride w:val="1"/>
+    </w:lvlOverride>
+    <w:lvlOverride w:ilvl="7">
+      <w:startOverride w:val="1"/>
+    </w:lvlOverride>
+    <w:lvlOverride w:ilvl="8">
+      <w:startOverride w:val="1"/>
+    </w:lvlOverride>
+  </w:num>
+  <w:num w:numId="5">
+    <w:abstractNumId w:val="14"/>
+    <w:lvlOverride w:ilvl="0">
+      <w:startOverride w:val="1"/>
+    </w:lvlOverride>
+    <w:lvlOverride w:ilvl="1">
+      <w:startOverride w:val="1"/>
+    </w:lvlOverride>
+    <w:lvlOverride w:ilvl="2">
+      <w:startOverride w:val="1"/>
+    </w:lvlOverride>
+    <w:lvlOverride w:ilvl="3">
+      <w:startOverride w:val="1"/>
+    </w:lvlOverride>
+    <w:lvlOverride w:ilvl="4">
+      <w:startOverride w:val="1"/>
+    </w:lvlOverride>
+    <w:lvlOverride w:ilvl="5">
+      <w:startOverride w:val="1"/>
+    </w:lvlOverride>
+    <w:lvlOverride w:ilvl="6">
+      <w:startOverride w:val="1"/>
+    </w:lvlOverride>
+    <w:lvlOverride w:ilvl="7">
+      <w:startOverride w:val="1"/>
+    </w:lvlOverride>
+    <w:lvlOverride w:ilvl="8">
+      <w:startOverride w:val="1"/>
+    </w:lvlOverride>
+  </w:num>
+  <w:num w:numId="6">
+    <w:abstractNumId w:val="17"/>
+    <w:lvlOverride w:ilvl="0">
+      <w:startOverride w:val="1"/>
+    </w:lvlOverride>
+    <w:lvlOverride w:ilvl="1">
+      <w:startOverride w:val="1"/>
+    </w:lvlOverride>
+    <w:lvlOverride w:ilvl="2">
+      <w:startOverride w:val="1"/>
+    </w:lvlOverride>
+    <w:lvlOverride w:ilvl="3">
+      <w:startOverride w:val="1"/>
+    </w:lvlOverride>
+    <w:lvlOverride w:ilvl="4">
+      <w:startOverride w:val="1"/>
+    </w:lvlOverride>
+    <w:lvlOverride w:ilvl="5">
+      <w:startOverride w:val="1"/>
+    </w:lvlOverride>
+    <w:lvlOverride w:ilvl="6">
+      <w:startOverride w:val="1"/>
+    </w:lvlOverride>
+    <w:lvlOverride w:ilvl="7">
+      <w:startOverride w:val="1"/>
+    </w:lvlOverride>
+    <w:lvlOverride w:ilvl="8">
+      <w:startOverride w:val="1"/>
+    </w:lvlOverride>
+  </w:num>
+  <w:num w:numId="7">
+    <w:abstractNumId w:val="9"/>
+    <w:lvlOverride w:ilvl="0"/>
+    <w:lvlOverride w:ilvl="1">
+      <w:startOverride w:val="1"/>
+    </w:lvlOverride>
+    <w:lvlOverride w:ilvl="2">
+      <w:startOverride w:val="1"/>
+    </w:lvlOverride>
+    <w:lvlOverride w:ilvl="3">
+      <w:startOverride w:val="1"/>
+    </w:lvlOverride>
+    <w:lvlOverride w:ilvl="4">
+      <w:startOverride w:val="1"/>
+    </w:lvlOverride>
+    <w:lvlOverride w:ilvl="5">
+      <w:startOverride w:val="1"/>
+    </w:lvlOverride>
+    <w:lvlOverride w:ilvl="6">
+      <w:startOverride w:val="1"/>
+    </w:lvlOverride>
+    <w:lvlOverride w:ilvl="7">
+      <w:startOverride w:val="1"/>
+    </w:lvlOverride>
+    <w:lvlOverride w:ilvl="8">
+      <w:startOverride w:val="1"/>
+    </w:lvlOverride>
+  </w:num>
+  <w:num w:numId="8">
+    <w:abstractNumId w:val="21"/>
+  </w:num>
+  <w:num w:numId="9">
+    <w:abstractNumId w:val="13"/>
+    <w:lvlOverride w:ilvl="0">
+      <w:startOverride w:val="1"/>
+    </w:lvlOverride>
+    <w:lvlOverride w:ilvl="1">
+      <w:startOverride w:val="1"/>
+    </w:lvlOverride>
+    <w:lvlOverride w:ilvl="2">
+      <w:startOverride w:val="1"/>
+    </w:lvlOverride>
+    <w:lvlOverride w:ilvl="3">
+      <w:startOverride w:val="1"/>
+    </w:lvlOverride>
+    <w:lvlOverride w:ilvl="4">
+      <w:startOverride w:val="1"/>
+    </w:lvlOverride>
+    <w:lvlOverride w:ilvl="5">
+      <w:startOverride w:val="1"/>
+    </w:lvlOverride>
+    <w:lvlOverride w:ilvl="6">
+      <w:startOverride w:val="1"/>
+    </w:lvlOverride>
+    <w:lvlOverride w:ilvl="7">
+      <w:startOverride w:val="1"/>
+    </w:lvlOverride>
+    <w:lvlOverride w:ilvl="8">
+      <w:startOverride w:val="1"/>
+    </w:lvlOverride>
+  </w:num>
+  <w:num w:numId="10">
+    <w:abstractNumId w:val="10"/>
+    <w:lvlOverride w:ilvl="0">
+      <w:startOverride w:val="1"/>
+    </w:lvlOverride>
+    <w:lvlOverride w:ilvl="1">
+      <w:startOverride w:val="1"/>
+    </w:lvlOverride>
+    <w:lvlOverride w:ilvl="2">
+      <w:startOverride w:val="1"/>
+    </w:lvlOverride>
+    <w:lvlOverride w:ilvl="3">
+      <w:startOverride w:val="1"/>
+    </w:lvlOverride>
+    <w:lvlOverride w:ilvl="4">
+      <w:startOverride w:val="1"/>
+    </w:lvlOverride>
+    <w:lvlOverride w:ilvl="5">
+      <w:startOverride w:val="1"/>
+    </w:lvlOverride>
+    <w:lvlOverride w:ilvl="6">
+      <w:startOverride w:val="1"/>
+    </w:lvlOverride>
+    <w:lvlOverride w:ilvl="7">
+      <w:startOverride w:val="1"/>
+    </w:lvlOverride>
+    <w:lvlOverride w:ilvl="8">
+      <w:startOverride w:val="1"/>
+    </w:lvlOverride>
+  </w:num>
+  <w:num w:numId="11">
     <w:abstractNumId w:val="2"/>
     <w:lvlOverride w:ilvl="0">
       <w:startOverride w:val="1"/>
@@ -32399,8 +34082,8 @@
       <w:startOverride w:val="1"/>
     </w:lvlOverride>
   </w:num>
-  <w:num w:numId="4">
-    <w:abstractNumId w:val="3"/>
+  <w:num w:numId="12">
+    <w:abstractNumId w:val="16"/>
     <w:lvlOverride w:ilvl="0">
       <w:startOverride w:val="1"/>
     </w:lvlOverride>
@@ -32429,7 +34112,41 @@
       <w:startOverride w:val="1"/>
     </w:lvlOverride>
   </w:num>
-  <w:num w:numId="5">
+  <w:num w:numId="13">
+    <w:abstractNumId w:val="3"/>
+    <w:lvlOverride w:ilvl="0"/>
+    <w:lvlOverride w:ilvl="1">
+      <w:startOverride w:val="1"/>
+    </w:lvlOverride>
+    <w:lvlOverride w:ilvl="2">
+      <w:startOverride w:val="1"/>
+    </w:lvlOverride>
+    <w:lvlOverride w:ilvl="3">
+      <w:startOverride w:val="1"/>
+    </w:lvlOverride>
+    <w:lvlOverride w:ilvl="4">
+      <w:startOverride w:val="1"/>
+    </w:lvlOverride>
+    <w:lvlOverride w:ilvl="5">
+      <w:startOverride w:val="1"/>
+    </w:lvlOverride>
+    <w:lvlOverride w:ilvl="6">
+      <w:startOverride w:val="1"/>
+    </w:lvlOverride>
+    <w:lvlOverride w:ilvl="7">
+      <w:startOverride w:val="1"/>
+    </w:lvlOverride>
+    <w:lvlOverride w:ilvl="8">
+      <w:startOverride w:val="1"/>
+    </w:lvlOverride>
+  </w:num>
+  <w:num w:numId="14">
+    <w:abstractNumId w:val="19"/>
+  </w:num>
+  <w:num w:numId="15">
+    <w:abstractNumId w:val="18"/>
+  </w:num>
+  <w:num w:numId="16">
     <w:abstractNumId w:val="12"/>
     <w:lvlOverride w:ilvl="0">
       <w:startOverride w:val="1"/>
@@ -32459,8 +34176,8 @@
       <w:startOverride w:val="1"/>
     </w:lvlOverride>
   </w:num>
-  <w:num w:numId="6">
-    <w:abstractNumId w:val="15"/>
+  <w:num w:numId="17">
+    <w:abstractNumId w:val="20"/>
     <w:lvlOverride w:ilvl="0">
       <w:startOverride w:val="1"/>
     </w:lvlOverride>
@@ -32489,98 +34206,19 @@
       <w:startOverride w:val="1"/>
     </w:lvlOverride>
   </w:num>
-  <w:num w:numId="7">
+  <w:num w:numId="18">
+    <w:abstractNumId w:val="15"/>
+  </w:num>
+  <w:num w:numId="19">
+    <w:abstractNumId w:val="22"/>
+  </w:num>
+  <w:num w:numId="20">
+    <w:abstractNumId w:val="8"/>
+  </w:num>
+  <w:num w:numId="21">
     <w:abstractNumId w:val="7"/>
-    <w:lvlOverride w:ilvl="0"/>
-    <w:lvlOverride w:ilvl="1">
-      <w:startOverride w:val="1"/>
-    </w:lvlOverride>
-    <w:lvlOverride w:ilvl="2">
-      <w:startOverride w:val="1"/>
-    </w:lvlOverride>
-    <w:lvlOverride w:ilvl="3">
-      <w:startOverride w:val="1"/>
-    </w:lvlOverride>
-    <w:lvlOverride w:ilvl="4">
-      <w:startOverride w:val="1"/>
-    </w:lvlOverride>
-    <w:lvlOverride w:ilvl="5">
-      <w:startOverride w:val="1"/>
-    </w:lvlOverride>
-    <w:lvlOverride w:ilvl="6">
-      <w:startOverride w:val="1"/>
-    </w:lvlOverride>
-    <w:lvlOverride w:ilvl="7">
-      <w:startOverride w:val="1"/>
-    </w:lvlOverride>
-    <w:lvlOverride w:ilvl="8">
-      <w:startOverride w:val="1"/>
-    </w:lvlOverride>
   </w:num>
-  <w:num w:numId="8">
-    <w:abstractNumId w:val="19"/>
-  </w:num>
-  <w:num w:numId="9">
-    <w:abstractNumId w:val="11"/>
-    <w:lvlOverride w:ilvl="0">
-      <w:startOverride w:val="1"/>
-    </w:lvlOverride>
-    <w:lvlOverride w:ilvl="1">
-      <w:startOverride w:val="1"/>
-    </w:lvlOverride>
-    <w:lvlOverride w:ilvl="2">
-      <w:startOverride w:val="1"/>
-    </w:lvlOverride>
-    <w:lvlOverride w:ilvl="3">
-      <w:startOverride w:val="1"/>
-    </w:lvlOverride>
-    <w:lvlOverride w:ilvl="4">
-      <w:startOverride w:val="1"/>
-    </w:lvlOverride>
-    <w:lvlOverride w:ilvl="5">
-      <w:startOverride w:val="1"/>
-    </w:lvlOverride>
-    <w:lvlOverride w:ilvl="6">
-      <w:startOverride w:val="1"/>
-    </w:lvlOverride>
-    <w:lvlOverride w:ilvl="7">
-      <w:startOverride w:val="1"/>
-    </w:lvlOverride>
-    <w:lvlOverride w:ilvl="8">
-      <w:startOverride w:val="1"/>
-    </w:lvlOverride>
-  </w:num>
-  <w:num w:numId="10">
-    <w:abstractNumId w:val="8"/>
-    <w:lvlOverride w:ilvl="0">
-      <w:startOverride w:val="1"/>
-    </w:lvlOverride>
-    <w:lvlOverride w:ilvl="1">
-      <w:startOverride w:val="1"/>
-    </w:lvlOverride>
-    <w:lvlOverride w:ilvl="2">
-      <w:startOverride w:val="1"/>
-    </w:lvlOverride>
-    <w:lvlOverride w:ilvl="3">
-      <w:startOverride w:val="1"/>
-    </w:lvlOverride>
-    <w:lvlOverride w:ilvl="4">
-      <w:startOverride w:val="1"/>
-    </w:lvlOverride>
-    <w:lvlOverride w:ilvl="5">
-      <w:startOverride w:val="1"/>
-    </w:lvlOverride>
-    <w:lvlOverride w:ilvl="6">
-      <w:startOverride w:val="1"/>
-    </w:lvlOverride>
-    <w:lvlOverride w:ilvl="7">
-      <w:startOverride w:val="1"/>
-    </w:lvlOverride>
-    <w:lvlOverride w:ilvl="8">
-      <w:startOverride w:val="1"/>
-    </w:lvlOverride>
-  </w:num>
-  <w:num w:numId="11">
+  <w:num w:numId="22">
     <w:abstractNumId w:val="0"/>
     <w:lvlOverride w:ilvl="0">
       <w:startOverride w:val="1"/>
@@ -32610,141 +34248,8 @@
       <w:startOverride w:val="1"/>
     </w:lvlOverride>
   </w:num>
-  <w:num w:numId="12">
-    <w:abstractNumId w:val="14"/>
-    <w:lvlOverride w:ilvl="0">
-      <w:startOverride w:val="1"/>
-    </w:lvlOverride>
-    <w:lvlOverride w:ilvl="1">
-      <w:startOverride w:val="1"/>
-    </w:lvlOverride>
-    <w:lvlOverride w:ilvl="2">
-      <w:startOverride w:val="1"/>
-    </w:lvlOverride>
-    <w:lvlOverride w:ilvl="3">
-      <w:startOverride w:val="1"/>
-    </w:lvlOverride>
-    <w:lvlOverride w:ilvl="4">
-      <w:startOverride w:val="1"/>
-    </w:lvlOverride>
-    <w:lvlOverride w:ilvl="5">
-      <w:startOverride w:val="1"/>
-    </w:lvlOverride>
-    <w:lvlOverride w:ilvl="6">
-      <w:startOverride w:val="1"/>
-    </w:lvlOverride>
-    <w:lvlOverride w:ilvl="7">
-      <w:startOverride w:val="1"/>
-    </w:lvlOverride>
-    <w:lvlOverride w:ilvl="8">
-      <w:startOverride w:val="1"/>
-    </w:lvlOverride>
-  </w:num>
-  <w:num w:numId="13">
+  <w:num w:numId="23">
     <w:abstractNumId w:val="1"/>
-    <w:lvlOverride w:ilvl="0"/>
-    <w:lvlOverride w:ilvl="1">
-      <w:startOverride w:val="1"/>
-    </w:lvlOverride>
-    <w:lvlOverride w:ilvl="2">
-      <w:startOverride w:val="1"/>
-    </w:lvlOverride>
-    <w:lvlOverride w:ilvl="3">
-      <w:startOverride w:val="1"/>
-    </w:lvlOverride>
-    <w:lvlOverride w:ilvl="4">
-      <w:startOverride w:val="1"/>
-    </w:lvlOverride>
-    <w:lvlOverride w:ilvl="5">
-      <w:startOverride w:val="1"/>
-    </w:lvlOverride>
-    <w:lvlOverride w:ilvl="6">
-      <w:startOverride w:val="1"/>
-    </w:lvlOverride>
-    <w:lvlOverride w:ilvl="7">
-      <w:startOverride w:val="1"/>
-    </w:lvlOverride>
-    <w:lvlOverride w:ilvl="8">
-      <w:startOverride w:val="1"/>
-    </w:lvlOverride>
-  </w:num>
-  <w:num w:numId="14">
-    <w:abstractNumId w:val="17"/>
-  </w:num>
-  <w:num w:numId="15">
-    <w:abstractNumId w:val="16"/>
-  </w:num>
-  <w:num w:numId="16">
-    <w:abstractNumId w:val="10"/>
-    <w:lvlOverride w:ilvl="0">
-      <w:startOverride w:val="1"/>
-    </w:lvlOverride>
-    <w:lvlOverride w:ilvl="1">
-      <w:startOverride w:val="1"/>
-    </w:lvlOverride>
-    <w:lvlOverride w:ilvl="2">
-      <w:startOverride w:val="1"/>
-    </w:lvlOverride>
-    <w:lvlOverride w:ilvl="3">
-      <w:startOverride w:val="1"/>
-    </w:lvlOverride>
-    <w:lvlOverride w:ilvl="4">
-      <w:startOverride w:val="1"/>
-    </w:lvlOverride>
-    <w:lvlOverride w:ilvl="5">
-      <w:startOverride w:val="1"/>
-    </w:lvlOverride>
-    <w:lvlOverride w:ilvl="6">
-      <w:startOverride w:val="1"/>
-    </w:lvlOverride>
-    <w:lvlOverride w:ilvl="7">
-      <w:startOverride w:val="1"/>
-    </w:lvlOverride>
-    <w:lvlOverride w:ilvl="8">
-      <w:startOverride w:val="1"/>
-    </w:lvlOverride>
-  </w:num>
-  <w:num w:numId="17">
-    <w:abstractNumId w:val="18"/>
-    <w:lvlOverride w:ilvl="0">
-      <w:startOverride w:val="1"/>
-    </w:lvlOverride>
-    <w:lvlOverride w:ilvl="1">
-      <w:startOverride w:val="1"/>
-    </w:lvlOverride>
-    <w:lvlOverride w:ilvl="2">
-      <w:startOverride w:val="1"/>
-    </w:lvlOverride>
-    <w:lvlOverride w:ilvl="3">
-      <w:startOverride w:val="1"/>
-    </w:lvlOverride>
-    <w:lvlOverride w:ilvl="4">
-      <w:startOverride w:val="1"/>
-    </w:lvlOverride>
-    <w:lvlOverride w:ilvl="5">
-      <w:startOverride w:val="1"/>
-    </w:lvlOverride>
-    <w:lvlOverride w:ilvl="6">
-      <w:startOverride w:val="1"/>
-    </w:lvlOverride>
-    <w:lvlOverride w:ilvl="7">
-      <w:startOverride w:val="1"/>
-    </w:lvlOverride>
-    <w:lvlOverride w:ilvl="8">
-      <w:startOverride w:val="1"/>
-    </w:lvlOverride>
-  </w:num>
-  <w:num w:numId="18">
-    <w:abstractNumId w:val="13"/>
-  </w:num>
-  <w:num w:numId="19">
-    <w:abstractNumId w:val="20"/>
-  </w:num>
-  <w:num w:numId="20">
-    <w:abstractNumId w:val="6"/>
-  </w:num>
-  <w:num w:numId="21">
-    <w:abstractNumId w:val="5"/>
   </w:num>
 </w:numbering>
 </file>
@@ -33181,6 +34686,7 @@
   <w:style w:type="character" w:default="1" w:styleId="DefaultParagraphFont">
     <w:name w:val="Default Paragraph Font"/>
     <w:uiPriority w:val="1"/>
+    <w:semiHidden/>
     <w:unhideWhenUsed/>
   </w:style>
   <w:style w:type="table" w:default="1" w:styleId="TableNormal">
@@ -33721,7 +35227,7 @@
 </file>
 
 <file path=customXml/itemProps1.xml><?xml version="1.0" encoding="utf-8"?>
-<ds:datastoreItem xmlns:ds="http://schemas.openxmlformats.org/officeDocument/2006/customXml" ds:itemID="{637986F5-6525-1E4D-9B97-22E8A658CD10}">
+<ds:datastoreItem xmlns:ds="http://schemas.openxmlformats.org/officeDocument/2006/customXml" ds:itemID="{52A2B28F-A048-F04F-9460-FF02A64CFB8C}">
   <ds:schemaRefs>
     <ds:schemaRef ds:uri="http://schemas.openxmlformats.org/officeDocument/2006/bibliography"/>
   </ds:schemaRefs>

</xml_diff>